<commit_message>
support for office signs pretty much finished
</commit_message>
<xml_diff>
--- a/DoorSign/wwwroot/templates/test2.docx
+++ b/DoorSign/wwwroot/templates/test2.docx
@@ -2,202 +2,17 @@
 <file path=word/document.xml><?xml version="1.0" encoding="utf-8"?>
 <w:document xmlns:a="http://schemas.openxmlformats.org/drawingml/2006/main" xmlns:pic="http://schemas.openxmlformats.org/drawingml/2006/picture" xmlns:a14="http://schemas.microsoft.com/office/drawing/2010/main" xmlns:wpc="http://schemas.microsoft.com/office/word/2010/wordprocessingCanvas" xmlns:cx="http://schemas.microsoft.com/office/drawing/2014/chartex" xmlns:cx1="http://schemas.microsoft.com/office/drawing/2015/9/8/chartex" xmlns:cx2="http://schemas.microsoft.com/office/drawing/2015/10/21/chartex" xmlns:cx3="http://schemas.microsoft.com/office/drawing/2016/5/9/chartex" xmlns:cx4="http://schemas.microsoft.com/office/drawing/2016/5/10/chartex" xmlns:cx5="http://schemas.microsoft.com/office/drawing/2016/5/11/chartex" xmlns:cx6="http://schemas.microsoft.com/office/drawing/2016/5/12/chartex" xmlns:cx7="http://schemas.microsoft.com/office/drawing/2016/5/13/chartex" xmlns:cx8="http://schemas.microsoft.com/office/drawing/2016/5/14/chartex" xmlns:mc="http://schemas.openxmlformats.org/markup-compatibility/2006" xmlns:aink="http://schemas.microsoft.com/office/drawing/2016/ink" xmlns:am3d="http://schemas.microsoft.com/office/drawing/2017/model3d" xmlns:o="urn:schemas-microsoft-com:office:office" xmlns:r="http://schemas.openxmlformats.org/officeDocument/2006/relationships" xmlns:m="http://schemas.openxmlformats.org/officeDocument/2006/math" xmlns:v="urn:schemas-microsoft-com:vml" xmlns:wp14="http://schemas.microsoft.com/office/word/2010/wordprocessingDrawing" xmlns:wp="http://schemas.openxmlformats.org/drawingml/2006/wordprocessingDrawing" xmlns:w10="urn:schemas-microsoft-com:office:word" xmlns:w="http://schemas.openxmlformats.org/wordprocessingml/2006/main" xmlns:w14="http://schemas.microsoft.com/office/word/2010/wordml" xmlns:w15="http://schemas.microsoft.com/office/word/2012/wordml" xmlns:w16cex="http://schemas.microsoft.com/office/word/2018/wordml/cex" xmlns:w16cid="http://schemas.microsoft.com/office/word/2016/wordml/cid" xmlns:w16="http://schemas.microsoft.com/office/word/2018/wordml" xmlns:w16se="http://schemas.microsoft.com/office/word/2015/wordml/symex" xmlns:wpg="http://schemas.microsoft.com/office/word/2010/wordprocessingGroup" xmlns:wpi="http://schemas.microsoft.com/office/word/2010/wordprocessingInk" xmlns:wne="http://schemas.microsoft.com/office/word/2006/wordml" xmlns:wps="http://schemas.microsoft.com/office/word/2010/wordprocessingShape" mc:Ignorable="w14 w15 w16se w16cid w16 w16cex wp14">
   <w:body>
-    <w:p/>
-    <w:tbl>
-      <w:tblPr>
-        <w:tblStyle w:val="TableGrid"/>
-        <w:tblpPr w:leftFromText="180" w:rightFromText="180" w:vertAnchor="text" w:horzAnchor="page" w:tblpX="1902" w:tblpY="5035"/>
-        <w:tblW w:w="0" w:type="auto"/>
-        <w:tblLook w:val="04A0" w:firstRow="1" w:lastRow="0" w:firstColumn="1" w:lastColumn="0" w:noHBand="0" w:noVBand="1"/>
-      </w:tblPr>
-      <w:tblGrid>
-        <w:gridCol w:w="9576"/>
-      </w:tblGrid>
-      <w:tr>
-        <w:tc>
-          <w:tcPr>
-            <w:tcW w:w="9576" w:type="dxa"/>
-            <w:tcBorders>
-              <w:top w:val="nil"/>
-              <w:left w:val="nil"/>
-              <w:bottom w:val="nil"/>
-              <w:right w:val="nil"/>
-            </w:tcBorders>
-          </w:tcPr>
-          <w:tbl>
-            <w:tblPr>
-              <w:tblStyle w:val="TableGrid"/>
-              <w:tblpPr w:leftFromText="180" w:rightFromText="180" w:vertAnchor="text" w:horzAnchor="margin" w:tblpY="1"/>
-              <w:tblW w:w="9576" w:type="dxa"/>
-              <w:tblLook w:val="04A0" w:firstRow="1" w:lastRow="0" w:firstColumn="1" w:lastColumn="0" w:noHBand="0" w:noVBand="1"/>
-            </w:tblPr>
-            <w:tblGrid>
-              <w:gridCol w:w="9576"/>
-            </w:tblGrid>
-            <w:tr>
-              <w:tc>
-                <w:tcPr>
-                  <w:tcW w:w="9576" w:type="dxa"/>
-                  <w:tcBorders>
-                    <w:top w:val="nil"/>
-                    <w:left w:val="nil"/>
-                    <w:bottom w:val="nil"/>
-                    <w:right w:val="nil"/>
-                  </w:tcBorders>
-                </w:tcPr>
-                <w:p>
-                  <w:pPr>
-                    <w:rPr>
-                      <w:rFonts w:ascii="Frutiger LT Std 57 Cn" w:hAnsi="Frutiger LT Std 57 Cn"/>
-                      <w:b/>
-                      <w:noProof/>
-                      <w:color w:val="250858"/>
-                      <w:sz w:val="44"/>
-                      <w:szCs w:val="46"/>
-                    </w:rPr>
-                  </w:pPr>
-                  <w:r>
-                    <w:rPr>
-                      <w:rFonts w:ascii="Frutiger LT Std 57 Cn" w:hAnsi="Frutiger LT Std 57 Cn"/>
-                      <w:b/>
-                      <w:noProof/>
-                      <w:color w:val="250858"/>
-                      <w:sz w:val="44"/>
-                      <w:szCs w:val="46"/>
-                    </w:rPr>
-                    <w:t>a b</w:t>
-                  </w:r>
-                </w:p>
-                <w:p>
-                  <w:pPr>
-                    <w:rPr>
-                      <w:rFonts w:ascii="Frutiger LT Std 57 Cn" w:hAnsi="Frutiger LT Std 57 Cn"/>
-                      <w:noProof/>
-                      <w:color w:val="250858"/>
-                      <w:sz w:val="36"/>
-                      <w:szCs w:val="40"/>
-                    </w:rPr>
-                  </w:pPr>
-                  <w:r>
-                    <w:rPr>
-                      <w:rFonts w:ascii="Frutiger LT Std 57 Cn" w:hAnsi="Frutiger LT Std 57 Cn"/>
-                      <w:noProof/>
-                      <w:color w:val="250858"/>
-                      <w:sz w:val="36"/>
-                      <w:szCs w:val="40"/>
-                    </w:rPr>
-                    <w:t>c</w:t>
-                  </w:r>
-                </w:p>
-                <w:p>
-                  <w:pPr>
-                    <w:rPr>
-                      <w:rFonts w:ascii="Frutiger LT Std 57 Cn" w:hAnsi="Frutiger LT Std 57 Cn"/>
-                      <w:b/>
-                      <w:noProof/>
-                      <w:color w:val="250858"/>
-                      <w:sz w:val="44"/>
-                      <w:szCs w:val="46"/>
-                    </w:rPr>
-                  </w:pPr>
-                  <w:r>
-                    <w:rPr>
-                      <w:rFonts w:ascii="Frutiger LT Std 57 Cn" w:hAnsi="Frutiger LT Std 57 Cn"/>
-                      <w:b/>
-                      <w:noProof/>
-                      <w:color w:val="250858"/>
-                      <w:sz w:val="44"/>
-                      <w:szCs w:val="46"/>
-                    </w:rPr>
-                    <w:t>d e</w:t>
-                  </w:r>
-                </w:p>
-                <w:p>
-                  <w:pPr>
-                    <w:rPr>
-                      <w:rFonts w:ascii="Frutiger LT Std 57 Cn" w:hAnsi="Frutiger LT Std 57 Cn"/>
-                      <w:noProof/>
-                      <w:color w:val="250858"/>
-                      <w:sz w:val="36"/>
-                      <w:szCs w:val="40"/>
-                    </w:rPr>
-                  </w:pPr>
-                  <w:r>
-                    <w:rPr>
-                      <w:rFonts w:ascii="Frutiger LT Std 57 Cn" w:hAnsi="Frutiger LT Std 57 Cn"/>
-                      <w:noProof/>
-                      <w:color w:val="250858"/>
-                      <w:sz w:val="36"/>
-                      <w:szCs w:val="40"/>
-                    </w:rPr>
-                    <w:t>f</w:t>
-                  </w:r>
-                </w:p>
-                <w:p>
-                  <w:pPr>
-                    <w:rPr>
-                      <w:rFonts w:ascii="Frutiger LT Std 57 Cn" w:hAnsi="Frutiger LT Std 57 Cn"/>
-                      <w:b/>
-                      <w:noProof/>
-                      <w:color w:val="250858"/>
-                      <w:sz w:val="44"/>
-                      <w:szCs w:val="46"/>
-                    </w:rPr>
-                  </w:pPr>
-                  <w:r>
-                    <w:rPr>
-                      <w:rFonts w:ascii="Frutiger LT Std 57 Cn" w:hAnsi="Frutiger LT Std 57 Cn"/>
-                      <w:b/>
-                      <w:noProof/>
-                      <w:color w:val="250858"/>
-                      <w:sz w:val="44"/>
-                      <w:szCs w:val="46"/>
-                    </w:rPr>
-                    <w:t>g h</w:t>
-                  </w:r>
-                </w:p>
-                <w:p>
-                  <w:pPr>
-                    <w:rPr>
-                      <w:rFonts w:ascii="Frutiger LT Std 57 Cn" w:hAnsi="Frutiger LT Std 57 Cn"/>
-                      <w:noProof/>
-                      <w:color w:val="250858"/>
-                      <w:sz w:val="36"/>
-                      <w:szCs w:val="40"/>
-                    </w:rPr>
-                  </w:pPr>
-                  <w:r>
-                    <w:rPr>
-                      <w:rFonts w:ascii="Frutiger LT Std 57 Cn" w:hAnsi="Frutiger LT Std 57 Cn"/>
-                      <w:noProof/>
-                      <w:color w:val="250858"/>
-                      <w:sz w:val="36"/>
-                      <w:szCs w:val="40"/>
-                    </w:rPr>
-                    <w:t xml:space="preserve">i </w:t>
-                  </w:r>
-                </w:p>
-                <w:p>
-                  <w:r>
-                    <w:rPr>
-                      <w:rFonts w:ascii="Frutiger LT Std 57 Cn" w:hAnsi="Frutiger LT Std 57 Cn"/>
-                      <w:b/>
-                      <w:noProof/>
-                      <w:color w:val="250858"/>
-                      <w:sz w:val="44"/>
-                      <w:szCs w:val="44"/>
-                    </w:rPr>
-                    <w:t>Department of Accounting</w:t>
-                  </w:r>
-                </w:p>
-              </w:tc>
-            </w:tr>
-          </w:tbl>
-          <w:p/>
-        </w:tc>
-      </w:tr>
-    </w:tbl>
     <w:p>
+      <w:pPr>
+        <w:rPr>
+          <w:rFonts w:ascii="Frutiger LT Std 57 Cn" w:hAnsi="Frutiger LT Std 57 Cn"/>
+          <w:b/>
+          <w:noProof/>
+          <w:color w:val="250858"/>
+          <w:sz w:val="88"/>
+          <w:szCs w:val="88"/>
+        </w:rPr>
+      </w:pPr>
       <w:r>
         <w:rPr>
           <w:noProof/>
@@ -209,13 +24,13 @@
           <w:noProof/>
         </w:rPr>
         <w:drawing>
-          <wp:anchor distT="0" distB="0" distL="114300" distR="114300" simplePos="0" relativeHeight="251659264" behindDoc="1" locked="0" layoutInCell="1" allowOverlap="1" wp14:editId="5BD0A1C9" wp14:anchorId="7646E358">
+          <wp:anchor distT="0" distB="0" distL="114300" distR="114300" simplePos="0" relativeHeight="251658752" behindDoc="1" locked="0" layoutInCell="1" allowOverlap="1" wp14:editId="5D5E18BC" wp14:anchorId="79AEA13C">
             <wp:simplePos x="0" y="0"/>
             <wp:positionH relativeFrom="margin">
               <wp:posOffset>152400</wp:posOffset>
             </wp:positionH>
             <wp:positionV relativeFrom="margin">
-              <wp:posOffset>1295400</wp:posOffset>
+              <wp:posOffset>1304925</wp:posOffset>
             </wp:positionV>
             <wp:extent cx="5532120" cy="5532120"/>
             <wp:effectExtent l="0" t="0" r="0" b="0"/>
@@ -265,6 +80,100 @@
         </w:drawing>
       </w:r>
     </w:p>
+    <w:tbl>
+      <w:tblPr>
+        <w:tblStyle w:val="TableGrid"/>
+        <w:tblpPr w:leftFromText="180" w:rightFromText="180" w:vertAnchor="text" w:horzAnchor="page" w:tblpX="1963" w:tblpY="4671"/>
+        <w:tblOverlap w:val="never"/>
+        <w:tblW w:w="9576" w:type="dxa"/>
+        <w:tblLook w:val="04A0" w:firstRow="1" w:lastRow="0" w:firstColumn="1" w:lastColumn="0" w:noHBand="0" w:noVBand="1"/>
+      </w:tblPr>
+      <w:tblGrid>
+        <w:gridCol w:w="9576"/>
+      </w:tblGrid>
+      <w:tr>
+        <w:tc>
+          <w:tcPr>
+            <w:tcW w:w="9576" w:type="dxa"/>
+            <w:tcBorders>
+              <w:top w:val="nil"/>
+              <w:left w:val="nil"/>
+              <w:bottom w:val="nil"/>
+              <w:right w:val="nil"/>
+            </w:tcBorders>
+          </w:tcPr>
+          <w:p>
+            <w:pPr>
+              <w:spacing w:line="276" w:lineRule="auto"/>
+              <w:rPr>
+                <w:rFonts w:ascii="Frutiger LT Std 57 Cn" w:hAnsi="Frutiger LT Std 57 Cn"/>
+                <w:b/>
+                <w:color w:val="250858"/>
+                <w:sz w:val="88"/>
+                <w:szCs w:val="88"/>
+              </w:rPr>
+            </w:pPr>
+            <w:r>
+              <w:rPr>
+                <w:rFonts w:ascii="Frutiger LT Std 57 Cn" w:hAnsi="Frutiger LT Std 57 Cn"/>
+                <w:b/>
+                <w:noProof/>
+                <w:color w:val="250858"/>
+                <w:sz w:val="88"/>
+                <w:szCs w:val="88"/>
+              </w:rPr>
+              <w:t>a b</w:t>
+            </w:r>
+          </w:p>
+          <w:p>
+            <w:pPr>
+              <w:spacing w:line="360" w:lineRule="auto"/>
+              <w:rPr>
+                <w:rFonts w:ascii="Frutiger LT Std 57 Cn" w:hAnsi="Frutiger LT Std 57 Cn"/>
+                <w:noProof/>
+                <w:color w:val="250858"/>
+                <w:sz w:val="48"/>
+                <w:szCs w:val="70"/>
+              </w:rPr>
+            </w:pPr>
+            <w:r>
+              <w:rPr>
+                <w:rFonts w:ascii="Frutiger LT Std 57 Cn" w:hAnsi="Frutiger LT Std 57 Cn"/>
+                <w:noProof/>
+                <w:color w:val="250858"/>
+                <w:sz w:val="48"/>
+                <w:szCs w:val="70"/>
+              </w:rPr>
+              <w:t>c</w:t>
+            </w:r>
+          </w:p>
+          <w:p>
+            <w:pPr>
+              <w:rPr>
+                <w:rFonts w:ascii="Frutiger LT Std 57 Cn" w:hAnsi="Frutiger LT Std 57 Cn"/>
+                <w:b/>
+                <w:noProof/>
+                <w:color w:val="250858"/>
+                <w:sz w:val="88"/>
+                <w:szCs w:val="88"/>
+              </w:rPr>
+            </w:pPr>
+            <w:r>
+              <w:rPr>
+                <w:rFonts w:ascii="Frutiger LT Std 57 Cn" w:hAnsi="Frutiger LT Std 57 Cn"/>
+                <w:b/>
+                <w:noProof/>
+                <w:color w:val="250858"/>
+                <w:sz w:val="48"/>
+                <w:szCs w:val="56"/>
+              </w:rPr>
+              <w:t>Department of Accounting</w:t>
+            </w:r>
+          </w:p>
+        </w:tc>
+      </w:tr>
+    </w:tbl>
+    <w:p/>
     <w:sectPr>
       <w:pgSz w:w="12240" w:h="15840"/>
       <w:pgMar w:top="1440" w:right="1440" w:bottom="1440" w:left="1440" w:header="720" w:footer="720" w:gutter="0"/>
@@ -706,7 +615,7 @@
     <w:name w:val="Table Grid"/>
     <w:basedOn w:val="TableNormal"/>
     <w:uiPriority w:val="59"/>
-    <w:rsid w:val="00495E89"/>
+    <w:rsid w:val="00F11B87"/>
     <w:pPr>
       <w:spacing w:after="0" w:line="240" w:lineRule="auto"/>
     </w:pPr>

</xml_diff>

<commit_message>
added more support for more fields on office and cubicle, updated office javascript
</commit_message>
<xml_diff>
--- a/DoorSign/wwwroot/templates/test2.docx
+++ b/DoorSign/wwwroot/templates/test2.docx
@@ -5,112 +5,470 @@
     <w:p>
       <w:pPr>
         <w:rPr>
-          <w:rFonts w:ascii="Frutiger LT Std 57 Cn" w:hAnsi="Frutiger LT Std 57 Cn"/>
-          <w:b/>
-          <w:noProof/>
-          <w:color w:val="250858"/>
-          <w:sz w:val="88"/>
-          <w:szCs w:val="88"/>
+          <w:sz w:val="4"/>
+          <w:szCs w:val="4"/>
         </w:rPr>
       </w:pPr>
-      <w:r>
-        <w:rPr>
-          <w:noProof/>
-        </w:rPr>
-        <w:t xml:space="preserve"> </w:t>
-      </w:r>
-      <w:r>
-        <w:rPr>
-          <w:noProof/>
-        </w:rPr>
-        <w:drawing>
-          <wp:anchor distT="0" distB="0" distL="114300" distR="114300" simplePos="0" relativeHeight="251658752" behindDoc="1" locked="0" layoutInCell="1" allowOverlap="1" wp14:editId="5D5E18BC" wp14:anchorId="79AEA13C">
-            <wp:simplePos x="0" y="0"/>
-            <wp:positionH relativeFrom="margin">
-              <wp:posOffset>152400</wp:posOffset>
-            </wp:positionH>
-            <wp:positionV relativeFrom="margin">
-              <wp:posOffset>1304925</wp:posOffset>
-            </wp:positionV>
-            <wp:extent cx="5532120" cy="5532120"/>
-            <wp:effectExtent l="0" t="0" r="0" b="0"/>
-            <wp:wrapNone/>
-            <wp:docPr id="1" name="Picture 1"/>
-            <wp:cNvGraphicFramePr>
-              <a:graphicFrameLocks xmlns:a="http://schemas.openxmlformats.org/drawingml/2006/main" noChangeAspect="1"/>
-            </wp:cNvGraphicFramePr>
-            <a:graphic xmlns:a="http://schemas.openxmlformats.org/drawingml/2006/main">
-              <a:graphicData uri="http://schemas.openxmlformats.org/drawingml/2006/picture">
-                <pic:pic xmlns:pic="http://schemas.openxmlformats.org/drawingml/2006/picture">
-                  <pic:nvPicPr>
-                    <pic:cNvPr id="0" name="COB_BEC_Room_Sign_Template_D1_no_woirds.jpg"/>
-                    <pic:cNvPicPr/>
-                  </pic:nvPicPr>
-                  <pic:blipFill>
-                    <a:blip r:embed="rId4" cstate="print">
-                      <a:extLst>
-                        <a:ext uri="{28A0092B-C50C-407E-A947-70E740481C1C}">
-                          <a14:useLocalDpi xmlns:a14="http://schemas.microsoft.com/office/drawing/2010/main" val="0"/>
-                        </a:ext>
-                      </a:extLst>
-                    </a:blip>
-                    <a:stretch>
-                      <a:fillRect/>
-                    </a:stretch>
-                  </pic:blipFill>
-                  <pic:spPr>
-                    <a:xfrm>
-                      <a:off x="0" y="0"/>
-                      <a:ext cx="5532120" cy="5532120"/>
-                    </a:xfrm>
-                    <a:prstGeom prst="rect">
-                      <a:avLst/>
-                    </a:prstGeom>
-                  </pic:spPr>
-                </pic:pic>
-              </a:graphicData>
-            </a:graphic>
-            <wp14:sizeRelH relativeFrom="margin">
-              <wp14:pctWidth>0</wp14:pctWidth>
-            </wp14:sizeRelH>
-            <wp14:sizeRelV relativeFrom="margin">
-              <wp14:pctHeight>0</wp14:pctHeight>
-            </wp14:sizeRelV>
-          </wp:anchor>
-        </w:drawing>
-      </w:r>
     </w:p>
     <w:tbl>
       <w:tblPr>
         <w:tblStyle w:val="TableGrid"/>
-        <w:tblpPr w:leftFromText="180" w:rightFromText="180" w:vertAnchor="text" w:horzAnchor="page" w:tblpX="1963" w:tblpY="4671"/>
-        <w:tblOverlap w:val="never"/>
-        <w:tblW w:w="9576" w:type="dxa"/>
+        <w:tblW w:w="0" w:type="auto"/>
+        <w:tblBorders>
+          <w:top w:val="none" w:color="auto" w:sz="0" w:space="0"/>
+          <w:left w:val="none" w:color="auto" w:sz="0" w:space="0"/>
+          <w:bottom w:val="none" w:color="auto" w:sz="0" w:space="0"/>
+          <w:right w:val="none" w:color="auto" w:sz="0" w:space="0"/>
+          <w:insideH w:val="none" w:color="auto" w:sz="0" w:space="0"/>
+          <w:insideV w:val="none" w:color="auto" w:sz="0" w:space="0"/>
+        </w:tblBorders>
+        <w:tblLayout w:type="fixed"/>
+        <w:tblCellMar>
+          <w:left w:w="0" w:type="dxa"/>
+          <w:right w:w="0" w:type="dxa"/>
+        </w:tblCellMar>
         <w:tblLook w:val="04A0" w:firstRow="1" w:lastRow="0" w:firstColumn="1" w:lastColumn="0" w:noHBand="0" w:noVBand="1"/>
       </w:tblPr>
       <w:tblGrid>
-        <w:gridCol w:w="9576"/>
+        <w:gridCol w:w="8640"/>
       </w:tblGrid>
       <w:tr>
+        <w:trPr>
+          <w:trHeight w:val="2736" w:hRule="exact"/>
+        </w:trPr>
         <w:tc>
           <w:tcPr>
-            <w:tcW w:w="9576" w:type="dxa"/>
-            <w:tcBorders>
-              <w:top w:val="nil"/>
-              <w:left w:val="nil"/>
-              <w:bottom w:val="nil"/>
-              <w:right w:val="nil"/>
-            </w:tcBorders>
+            <w:tcW w:w="8640" w:type="dxa"/>
+            <w:vAlign w:val="center"/>
           </w:tcPr>
+          <w:tbl>
+            <w:tblPr>
+              <w:tblStyle w:val="TableGrid"/>
+              <w:tblpPr w:leftFromText="180" w:rightFromText="180" w:vertAnchor="text" w:horzAnchor="margin" w:tblpY="320"/>
+              <w:tblW w:w="11510" w:type="dxa"/>
+              <w:tblLayout w:type="fixed"/>
+              <w:tblLook w:val="04A0" w:firstRow="1" w:lastRow="0" w:firstColumn="1" w:lastColumn="0" w:noHBand="0" w:noVBand="1"/>
+            </w:tblPr>
+            <w:tblGrid>
+              <w:gridCol w:w="5755"/>
+              <w:gridCol w:w="5755"/>
+            </w:tblGrid>
+            <w:tr>
+              <w:tc>
+                <w:tcPr>
+                  <w:tcW w:w="5755" w:type="dxa"/>
+                  <w:tcBorders>
+                    <w:top w:val="nil"/>
+                    <w:left w:val="nil"/>
+                    <w:bottom w:val="nil"/>
+                    <w:right w:val="nil"/>
+                  </w:tcBorders>
+                </w:tcPr>
+                <w:p>
+                  <w:pPr>
+                    <w:pStyle w:val="BasicParagraph"/>
+                    <w:rPr>
+                      <w:rFonts w:ascii="Frutiger LT Std 57 Cn" w:hAnsi="Frutiger LT Std 57 Cn" w:cstheme="minorBidi"/>
+                      <w:b/>
+                      <w:noProof/>
+                      <w:color w:val="250858"/>
+                      <w:sz w:val="60"/>
+                      <w:szCs w:val="60"/>
+                    </w:rPr>
+                  </w:pPr>
+                  <w:r>
+                    <w:rPr>
+                      <w:rFonts w:ascii="Frutiger LT Std 57 Cn" w:hAnsi="Frutiger LT Std 57 Cn" w:cstheme="minorBidi"/>
+                      <w:b/>
+                      <w:noProof/>
+                      <w:color w:val="250858"/>
+                      <w:sz w:val="60"/>
+                      <w:szCs w:val="60"/>
+                    </w:rPr>
+                    <w:t>a</w:t>
+                  </w:r>
+                  <w:r>
+                    <w:rPr>
+                      <w:rFonts w:ascii="Frutiger LT Std 57 Cn" w:hAnsi="Frutiger LT Std 57 Cn" w:cstheme="minorBidi"/>
+                      <w:b/>
+                      <w:noProof/>
+                      <w:color w:val="250858"/>
+                      <w:sz w:val="60"/>
+                      <w:szCs w:val="60"/>
+                    </w:rPr>
+                    <w:t xml:space="preserve"> </w:t>
+                  </w:r>
+                  <w:r>
+                    <w:rPr>
+                      <w:rFonts w:ascii="Frutiger LT Std 57 Cn" w:hAnsi="Frutiger LT Std 57 Cn" w:cstheme="minorBidi"/>
+                      <w:b/>
+                      <w:noProof/>
+                      <w:color w:val="250858"/>
+                      <w:sz w:val="60"/>
+                      <w:szCs w:val="60"/>
+                    </w:rPr>
+                    <w:t>b</w:t>
+                  </w:r>
+                  <w:r>
+                    <w:rPr>
+                      <w:rFonts w:ascii="Frutiger LT Std 57 Cn" w:hAnsi="Frutiger LT Std 57 Cn" w:cstheme="minorBidi"/>
+                      <w:b/>
+                      <w:noProof/>
+                      <w:color w:val="250858"/>
+                      <w:sz w:val="60"/>
+                      <w:szCs w:val="60"/>
+                    </w:rPr>
+                    <w:tab/>
+                  </w:r>
+                  <w:r>
+                    <w:rPr>
+                      <w:rFonts w:ascii="Frutiger LT Std 57 Cn" w:hAnsi="Frutiger LT Std 57 Cn" w:cstheme="minorBidi"/>
+                      <w:b/>
+                      <w:noProof/>
+                      <w:color w:val="250858"/>
+                      <w:sz w:val="60"/>
+                      <w:szCs w:val="60"/>
+                    </w:rPr>
+                    <w:tab/>
+                  </w:r>
+                </w:p>
+                <w:p>
+                  <w:pPr>
+                    <w:rPr>
+                      <w:rFonts w:ascii="Frutiger LT Std 45 Light" w:hAnsi="Frutiger LT Std 45 Light" w:cs="Frutiger LT Std 45 Light"/>
+                      <w:color w:val="260859"/>
+                      <w:sz w:val="40"/>
+                      <w:szCs w:val="48"/>
+                    </w:rPr>
+                  </w:pPr>
+                  <w:r>
+                    <w:rPr>
+                      <w:rFonts w:ascii="Frutiger LT Std 45 Light" w:hAnsi="Frutiger LT Std 45 Light" w:cs="Frutiger LT Std 45 Light"/>
+                      <w:color w:val="260859"/>
+                      <w:sz w:val="40"/>
+                      <w:szCs w:val="48"/>
+                    </w:rPr>
+                    <w:t>c</w:t>
+                  </w:r>
+                  <w:r>
+                    <w:rPr>
+                      <w:rFonts w:ascii="Frutiger LT Std 45 Light" w:hAnsi="Frutiger LT Std 45 Light" w:cs="Frutiger LT Std 45 Light"/>
+                      <w:color w:val="260859"/>
+                      <w:sz w:val="40"/>
+                      <w:szCs w:val="48"/>
+                    </w:rPr>
+                    <w:br/>
+                    <w:t xml:space="preserve">Department of Accounting </w:t>
+                  </w:r>
+                </w:p>
+                <w:p>
+                  <w:pPr>
+                    <w:rPr>
+                      <w:rFonts w:ascii="Frutiger LT Std 45 Light" w:hAnsi="Frutiger LT Std 45 Light"/>
+                      <w:sz w:val="18"/>
+                    </w:rPr>
+                  </w:pPr>
+                </w:p>
+                <w:p>
+                  <w:pPr>
+                    <w:rPr>
+                      <w:sz w:val="4"/>
+                      <w:szCs w:val="4"/>
+                    </w:rPr>
+                  </w:pPr>
+                </w:p>
+              </w:tc>
+              <w:tc>
+                <w:tcPr>
+                  <w:tcW w:w="5755" w:type="dxa"/>
+                  <w:tcBorders>
+                    <w:top w:val="nil"/>
+                    <w:left w:val="nil"/>
+                    <w:bottom w:val="nil"/>
+                    <w:right w:val="nil"/>
+                  </w:tcBorders>
+                </w:tcPr>
+                <w:p>
+                  <w:pPr>
+                    <w:rPr>
+                      <w:sz w:val="4"/>
+                      <w:szCs w:val="4"/>
+                    </w:rPr>
+                  </w:pPr>
+                  <w:r>
+                    <w:rPr>
+                      <w:rFonts w:ascii="Frutiger LT Std 57 Cn" w:hAnsi="Frutiger LT Std 57 Cn"/>
+                      <w:b/>
+                      <w:noProof/>
+                      <w:color w:val="250858"/>
+                      <w:sz w:val="60"/>
+                      <w:szCs w:val="60"/>
+                    </w:rPr>
+                    <w:t xml:space="preserve">               d</w:t>
+                  </w:r>
+                </w:p>
+              </w:tc>
+            </w:tr>
+          </w:tbl>
           <w:p>
             <w:pPr>
-              <w:spacing w:line="276" w:lineRule="auto"/>
+              <w:pStyle w:val="BasicParagraph"/>
+              <w:spacing w:line="240" w:lineRule="auto"/>
               <w:rPr>
                 <w:rFonts w:ascii="Frutiger LT Std 57 Cn" w:hAnsi="Frutiger LT Std 57 Cn"/>
                 <w:b/>
                 <w:color w:val="250858"/>
-                <w:sz w:val="88"/>
-                <w:szCs w:val="88"/>
+                <w:sz w:val="86"/>
+                <w:szCs w:val="86"/>
+              </w:rPr>
+            </w:pPr>
+            <w:r>
+              <w:rPr>
+                <w:rFonts w:ascii="Frutiger LT Std 57 Cn" w:hAnsi="Frutiger LT Std 57 Cn"/>
+                <w:b/>
+                <w:noProof/>
+                <w:color w:val="260859"/>
+                <w:sz w:val="80"/>
+                <w:szCs w:val="80"/>
+              </w:rPr>
+              <w:t xml:space="preserve"> </w:t>
+            </w:r>
+            <w:r>
+              <w:rPr>
+                <w:rFonts w:ascii="Frutiger LT Std 57 Cn" w:hAnsi="Frutiger LT Std 57 Cn"/>
+                <w:b/>
+                <w:noProof/>
+                <w:color w:val="260859"/>
+                <w:sz w:val="80"/>
+                <w:szCs w:val="80"/>
+              </w:rPr>
+              <w:drawing>
+                <wp:anchor distT="0" distB="0" distL="114300" distR="114300" simplePos="0" relativeHeight="251660288" behindDoc="1" locked="0" layoutInCell="1" allowOverlap="1" wp14:editId="487A4DB1" wp14:anchorId="1C431607">
+                  <wp:simplePos x="0" y="0"/>
+                  <wp:positionH relativeFrom="column">
+                    <wp:posOffset>-2969</wp:posOffset>
+                  </wp:positionH>
+                  <wp:positionV relativeFrom="paragraph">
+                    <wp:posOffset>8906</wp:posOffset>
+                  </wp:positionV>
+                  <wp:extent cx="5495544" cy="1691640"/>
+                  <wp:effectExtent l="0" t="0" r="0" b="0"/>
+                  <wp:wrapNone/>
+                  <wp:docPr id="1" name="Picture 1"/>
+                  <wp:cNvGraphicFramePr>
+                    <a:graphicFrameLocks xmlns:a="http://schemas.openxmlformats.org/drawingml/2006/main" noChangeAspect="1"/>
+                  </wp:cNvGraphicFramePr>
+                  <a:graphic xmlns:a="http://schemas.openxmlformats.org/drawingml/2006/main">
+                    <a:graphicData uri="http://schemas.openxmlformats.org/drawingml/2006/picture">
+                      <pic:pic xmlns:pic="http://schemas.openxmlformats.org/drawingml/2006/picture">
+                        <pic:nvPicPr>
+                          <pic:cNvPr id="0" name="COB_BEC_Cubicle Sign Template-4.png"/>
+                          <pic:cNvPicPr/>
+                        </pic:nvPicPr>
+                        <pic:blipFill>
+                          <a:blip r:embed="rId5" cstate="print">
+                            <a:extLst>
+                              <a:ext uri="{28A0092B-C50C-407E-A947-70E740481C1C}">
+                                <a14:useLocalDpi xmlns:a14="http://schemas.microsoft.com/office/drawing/2010/main" val="0"/>
+                              </a:ext>
+                            </a:extLst>
+                          </a:blip>
+                          <a:stretch>
+                            <a:fillRect/>
+                          </a:stretch>
+                        </pic:blipFill>
+                        <pic:spPr>
+                          <a:xfrm>
+                            <a:off x="0" y="0"/>
+                            <a:ext cx="5495544" cy="1691640"/>
+                          </a:xfrm>
+                          <a:prstGeom prst="rect">
+                            <a:avLst/>
+                          </a:prstGeom>
+                        </pic:spPr>
+                      </pic:pic>
+                    </a:graphicData>
+                  </a:graphic>
+                  <wp14:sizeRelH relativeFrom="page">
+                    <wp14:pctWidth>0</wp14:pctWidth>
+                  </wp14:sizeRelH>
+                  <wp14:sizeRelV relativeFrom="page">
+                    <wp14:pctHeight>0</wp14:pctHeight>
+                  </wp14:sizeRelV>
+                </wp:anchor>
+              </w:drawing>
+            </w:r>
+          </w:p>
+          <w:p>
+            <w:pPr>
+              <w:pStyle w:val="BasicParagraph"/>
+              <w:spacing w:after="90"/>
+              <w:rPr>
+                <w:rFonts w:ascii="Frutiger LT Std 57 Cn" w:hAnsi="Frutiger LT Std 57 Cn"/>
+                <w:b/>
+                <w:color w:val="250858"/>
+                <w:sz w:val="86"/>
+                <w:szCs w:val="86"/>
+              </w:rPr>
+            </w:pPr>
+          </w:p>
+        </w:tc>
+      </w:tr>
+      <w:tr>
+        <w:trPr>
+          <w:trHeight w:val="2736" w:hRule="exact"/>
+        </w:trPr>
+        <w:tc>
+          <w:tcPr>
+            <w:tcW w:w="8640" w:type="dxa"/>
+            <w:vAlign w:val="center"/>
+          </w:tcPr>
+          <w:tbl>
+            <w:tblPr>
+              <w:tblStyle w:val="TableGrid"/>
+              <w:tblpPr w:leftFromText="180" w:rightFromText="180" w:vertAnchor="text" w:horzAnchor="margin" w:tblpY="209"/>
+              <w:tblOverlap w:val="never"/>
+              <w:tblW w:w="11510" w:type="dxa"/>
+              <w:tblLayout w:type="fixed"/>
+              <w:tblLook w:val="04A0" w:firstRow="1" w:lastRow="0" w:firstColumn="1" w:lastColumn="0" w:noHBand="0" w:noVBand="1"/>
+            </w:tblPr>
+            <w:tblGrid>
+              <w:gridCol w:w="5755"/>
+              <w:gridCol w:w="5755"/>
+            </w:tblGrid>
+            <w:tr>
+              <w:tc>
+                <w:tcPr>
+                  <w:tcW w:w="5755" w:type="dxa"/>
+                  <w:tcBorders>
+                    <w:top w:val="nil"/>
+                    <w:left w:val="nil"/>
+                    <w:bottom w:val="nil"/>
+                    <w:right w:val="nil"/>
+                  </w:tcBorders>
+                </w:tcPr>
+                <w:p>
+                  <w:pPr>
+                    <w:pStyle w:val="BasicParagraph"/>
+                    <w:rPr>
+                      <w:rFonts w:ascii="Frutiger LT Std 57 Cn" w:hAnsi="Frutiger LT Std 57 Cn" w:cstheme="minorBidi"/>
+                      <w:b/>
+                      <w:noProof/>
+                      <w:color w:val="250858"/>
+                      <w:sz w:val="60"/>
+                      <w:szCs w:val="60"/>
+                    </w:rPr>
+                  </w:pPr>
+                  <w:r>
+                    <w:rPr>
+                      <w:rFonts w:ascii="Frutiger LT Std 57 Cn" w:hAnsi="Frutiger LT Std 57 Cn" w:cstheme="minorBidi"/>
+                      <w:b/>
+                      <w:noProof/>
+                      <w:color w:val="250858"/>
+                      <w:sz w:val="60"/>
+                      <w:szCs w:val="60"/>
+                    </w:rPr>
+                    <w:t>First2 Last2</w:t>
+                  </w:r>
+                  <w:r>
+                    <w:rPr>
+                      <w:rFonts w:ascii="Frutiger LT Std 57 Cn" w:hAnsi="Frutiger LT Std 57 Cn" w:cstheme="minorBidi"/>
+                      <w:b/>
+                      <w:noProof/>
+                      <w:color w:val="250858"/>
+                      <w:sz w:val="60"/>
+                      <w:szCs w:val="60"/>
+                    </w:rPr>
+                    <w:tab/>
+                  </w:r>
+                  <w:r>
+                    <w:rPr>
+                      <w:rFonts w:ascii="Frutiger LT Std 57 Cn" w:hAnsi="Frutiger LT Std 57 Cn" w:cstheme="minorBidi"/>
+                      <w:b/>
+                      <w:noProof/>
+                      <w:color w:val="250858"/>
+                      <w:sz w:val="60"/>
+                      <w:szCs w:val="60"/>
+                    </w:rPr>
+                    <w:tab/>
+                  </w:r>
+                </w:p>
+                <w:p>
+                  <w:pPr>
+                    <w:rPr>
+                      <w:rFonts w:ascii="Frutiger LT Std 45 Light" w:hAnsi="Frutiger LT Std 45 Light"/>
+                      <w:sz w:val="18"/>
+                    </w:rPr>
+                  </w:pPr>
+                  <w:r>
+                    <w:rPr>
+                      <w:rFonts w:ascii="Frutiger LT Std 45 Light" w:hAnsi="Frutiger LT Std 45 Light" w:cs="Frutiger LT Std 45 Light"/>
+                      <w:color w:val="260859"/>
+                      <w:sz w:val="40"/>
+                      <w:szCs w:val="48"/>
+                    </w:rPr>
+                    <w:t>Title2</w:t>
+                  </w:r>
+                  <w:r>
+                    <w:rPr>
+                      <w:rFonts w:ascii="Frutiger LT Std 45 Light" w:hAnsi="Frutiger LT Std 45 Light" w:cs="Frutiger LT Std 45 Light"/>
+                      <w:color w:val="260859"/>
+                      <w:sz w:val="40"/>
+                      <w:szCs w:val="48"/>
+                    </w:rPr>
+                    <w:br/>
+                    <w:t xml:space="preserve">Department of Accounting </w:t>
+                  </w:r>
+                </w:p>
+                <w:p>
+                  <w:pPr>
+                    <w:rPr>
+                      <w:sz w:val="4"/>
+                      <w:szCs w:val="4"/>
+                    </w:rPr>
+                  </w:pPr>
+                </w:p>
+              </w:tc>
+              <w:tc>
+                <w:tcPr>
+                  <w:tcW w:w="5755" w:type="dxa"/>
+                  <w:tcBorders>
+                    <w:top w:val="nil"/>
+                    <w:left w:val="nil"/>
+                    <w:bottom w:val="nil"/>
+                    <w:right w:val="nil"/>
+                  </w:tcBorders>
+                </w:tcPr>
+                <w:p>
+                  <w:pPr>
+                    <w:rPr>
+                      <w:sz w:val="4"/>
+                      <w:szCs w:val="4"/>
+                    </w:rPr>
+                  </w:pPr>
+                  <w:r>
+                    <w:rPr>
+                      <w:rFonts w:ascii="Frutiger LT Std 57 Cn" w:hAnsi="Frutiger LT Std 57 Cn"/>
+                      <w:b/>
+                      <w:noProof/>
+                      <w:color w:val="250858"/>
+                      <w:sz w:val="60"/>
+                      <w:szCs w:val="60"/>
+                    </w:rPr>
+                    <w:t xml:space="preserve">               L2</w:t>
+                  </w:r>
+                </w:p>
+              </w:tc>
+            </w:tr>
+          </w:tbl>
+          <w:p>
+            <w:pPr>
+              <w:rPr>
+                <w:rFonts w:ascii="Frutiger LT Std 57 Cn" w:hAnsi="Frutiger LT Std 57 Cn"/>
+                <w:b/>
+                <w:color w:val="250858"/>
+                <w:sz w:val="56"/>
+                <w:szCs w:val="60"/>
               </w:rPr>
             </w:pPr>
             <w:r>
@@ -119,32 +477,64 @@
                 <w:b/>
                 <w:noProof/>
                 <w:color w:val="250858"/>
-                <w:sz w:val="88"/>
-                <w:szCs w:val="88"/>
+                <w:sz w:val="80"/>
+                <w:szCs w:val="80"/>
               </w:rPr>
-              <w:t>a b</w:t>
-            </w:r>
-          </w:p>
-          <w:p>
-            <w:pPr>
-              <w:spacing w:line="360" w:lineRule="auto"/>
-              <w:rPr>
-                <w:rFonts w:ascii="Frutiger LT Std 57 Cn" w:hAnsi="Frutiger LT Std 57 Cn"/>
-                <w:noProof/>
-                <w:color w:val="250858"/>
-                <w:sz w:val="48"/>
-                <w:szCs w:val="70"/>
-              </w:rPr>
-            </w:pPr>
-            <w:r>
-              <w:rPr>
-                <w:rFonts w:ascii="Frutiger LT Std 57 Cn" w:hAnsi="Frutiger LT Std 57 Cn"/>
-                <w:noProof/>
-                <w:color w:val="250858"/>
-                <w:sz w:val="48"/>
-                <w:szCs w:val="70"/>
-              </w:rPr>
-              <w:t>c</w:t>
+              <w:drawing>
+                <wp:anchor distT="0" distB="0" distL="114300" distR="114300" simplePos="0" relativeHeight="251659264" behindDoc="1" locked="0" layoutInCell="1" allowOverlap="1" wp14:editId="4AF8E5D2" wp14:anchorId="01B329FB">
+                  <wp:simplePos x="0" y="0"/>
+                  <wp:positionH relativeFrom="column">
+                    <wp:posOffset>-2969</wp:posOffset>
+                  </wp:positionH>
+                  <wp:positionV relativeFrom="paragraph">
+                    <wp:posOffset>16329</wp:posOffset>
+                  </wp:positionV>
+                  <wp:extent cx="5495544" cy="1691640"/>
+                  <wp:effectExtent l="0" t="0" r="0" b="0"/>
+                  <wp:wrapNone/>
+                  <wp:docPr id="4" name="Picture 4"/>
+                  <wp:cNvGraphicFramePr>
+                    <a:graphicFrameLocks xmlns:a="http://schemas.openxmlformats.org/drawingml/2006/main" noChangeAspect="1"/>
+                  </wp:cNvGraphicFramePr>
+                  <a:graphic xmlns:a="http://schemas.openxmlformats.org/drawingml/2006/main">
+                    <a:graphicData uri="http://schemas.openxmlformats.org/drawingml/2006/picture">
+                      <pic:pic xmlns:pic="http://schemas.openxmlformats.org/drawingml/2006/picture">
+                        <pic:nvPicPr>
+                          <pic:cNvPr id="0" name="COB_BEC_Cubicle Sign Template-4.png"/>
+                          <pic:cNvPicPr/>
+                        </pic:nvPicPr>
+                        <pic:blipFill>
+                          <a:blip r:embed="rId5" cstate="print">
+                            <a:extLst>
+                              <a:ext uri="{28A0092B-C50C-407E-A947-70E740481C1C}">
+                                <a14:useLocalDpi xmlns:a14="http://schemas.microsoft.com/office/drawing/2010/main" val="0"/>
+                              </a:ext>
+                            </a:extLst>
+                          </a:blip>
+                          <a:stretch>
+                            <a:fillRect/>
+                          </a:stretch>
+                        </pic:blipFill>
+                        <pic:spPr>
+                          <a:xfrm>
+                            <a:off x="0" y="0"/>
+                            <a:ext cx="5495544" cy="1691640"/>
+                          </a:xfrm>
+                          <a:prstGeom prst="rect">
+                            <a:avLst/>
+                          </a:prstGeom>
+                        </pic:spPr>
+                      </pic:pic>
+                    </a:graphicData>
+                  </a:graphic>
+                  <wp14:sizeRelH relativeFrom="page">
+                    <wp14:pctWidth>0</wp14:pctWidth>
+                  </wp14:sizeRelH>
+                  <wp14:sizeRelV relativeFrom="page">
+                    <wp14:pctHeight>0</wp14:pctHeight>
+                  </wp14:sizeRelV>
+                </wp:anchor>
+              </w:drawing>
             </w:r>
           </w:p>
           <w:p>
@@ -152,10 +542,385 @@
               <w:rPr>
                 <w:rFonts w:ascii="Frutiger LT Std 57 Cn" w:hAnsi="Frutiger LT Std 57 Cn"/>
                 <w:b/>
+                <w:color w:val="250858"/>
+                <w:sz w:val="56"/>
+                <w:szCs w:val="60"/>
+              </w:rPr>
+            </w:pPr>
+          </w:p>
+        </w:tc>
+      </w:tr>
+      <w:tr>
+        <w:trPr>
+          <w:trHeight w:val="2736" w:hRule="exact"/>
+        </w:trPr>
+        <w:tc>
+          <w:tcPr>
+            <w:tcW w:w="8640" w:type="dxa"/>
+            <w:vAlign w:val="center"/>
+          </w:tcPr>
+          <w:tbl>
+            <w:tblPr>
+              <w:tblStyle w:val="TableGrid"/>
+              <w:tblpPr w:leftFromText="180" w:rightFromText="180" w:vertAnchor="text" w:horzAnchor="margin" w:tblpY="236"/>
+              <w:tblOverlap w:val="never"/>
+              <w:tblW w:w="11510" w:type="dxa"/>
+              <w:tblLayout w:type="fixed"/>
+              <w:tblLook w:val="04A0" w:firstRow="1" w:lastRow="0" w:firstColumn="1" w:lastColumn="0" w:noHBand="0" w:noVBand="1"/>
+            </w:tblPr>
+            <w:tblGrid>
+              <w:gridCol w:w="5755"/>
+              <w:gridCol w:w="5755"/>
+            </w:tblGrid>
+            <w:tr>
+              <w:tc>
+                <w:tcPr>
+                  <w:tcW w:w="5755" w:type="dxa"/>
+                  <w:tcBorders>
+                    <w:top w:val="nil"/>
+                    <w:left w:val="nil"/>
+                    <w:bottom w:val="nil"/>
+                    <w:right w:val="nil"/>
+                  </w:tcBorders>
+                </w:tcPr>
+                <w:p>
+                  <w:pPr>
+                    <w:pStyle w:val="BasicParagraph"/>
+                    <w:rPr>
+                      <w:rFonts w:ascii="Frutiger LT Std 57 Cn" w:hAnsi="Frutiger LT Std 57 Cn" w:cstheme="minorBidi"/>
+                      <w:b/>
+                      <w:noProof/>
+                      <w:color w:val="250858"/>
+                      <w:sz w:val="60"/>
+                      <w:szCs w:val="60"/>
+                    </w:rPr>
+                  </w:pPr>
+                  <w:r>
+                    <w:rPr>
+                      <w:rFonts w:ascii="Frutiger LT Std 57 Cn" w:hAnsi="Frutiger LT Std 57 Cn" w:cstheme="minorBidi"/>
+                      <w:b/>
+                      <w:noProof/>
+                      <w:color w:val="250858"/>
+                      <w:sz w:val="60"/>
+                      <w:szCs w:val="60"/>
+                    </w:rPr>
+                    <w:t>First3 Last3</w:t>
+                  </w:r>
+                  <w:r>
+                    <w:rPr>
+                      <w:rFonts w:ascii="Frutiger LT Std 57 Cn" w:hAnsi="Frutiger LT Std 57 Cn" w:cstheme="minorBidi"/>
+                      <w:b/>
+                      <w:noProof/>
+                      <w:color w:val="250858"/>
+                      <w:sz w:val="60"/>
+                      <w:szCs w:val="60"/>
+                    </w:rPr>
+                    <w:tab/>
+                  </w:r>
+                  <w:r>
+                    <w:rPr>
+                      <w:rFonts w:ascii="Frutiger LT Std 57 Cn" w:hAnsi="Frutiger LT Std 57 Cn" w:cstheme="minorBidi"/>
+                      <w:b/>
+                      <w:noProof/>
+                      <w:color w:val="250858"/>
+                      <w:sz w:val="60"/>
+                      <w:szCs w:val="60"/>
+                    </w:rPr>
+                    <w:tab/>
+                  </w:r>
+                </w:p>
+                <w:p>
+                  <w:pPr>
+                    <w:rPr>
+                      <w:rFonts w:ascii="Frutiger LT Std 45 Light" w:hAnsi="Frutiger LT Std 45 Light"/>
+                      <w:sz w:val="18"/>
+                    </w:rPr>
+                  </w:pPr>
+                  <w:r>
+                    <w:rPr>
+                      <w:rFonts w:ascii="Frutiger LT Std 45 Light" w:hAnsi="Frutiger LT Std 45 Light" w:cs="Frutiger LT Std 45 Light"/>
+                      <w:color w:val="260859"/>
+                      <w:sz w:val="40"/>
+                      <w:szCs w:val="48"/>
+                    </w:rPr>
+                    <w:t>Title3</w:t>
+                  </w:r>
+                  <w:r>
+                    <w:rPr>
+                      <w:rFonts w:ascii="Frutiger LT Std 45 Light" w:hAnsi="Frutiger LT Std 45 Light" w:cs="Frutiger LT Std 45 Light"/>
+                      <w:color w:val="260859"/>
+                      <w:sz w:val="40"/>
+                      <w:szCs w:val="48"/>
+                    </w:rPr>
+                    <w:br/>
+                    <w:t xml:space="preserve">Department of Accounting </w:t>
+                  </w:r>
+                </w:p>
+                <w:p>
+                  <w:pPr>
+                    <w:rPr>
+                      <w:sz w:val="4"/>
+                      <w:szCs w:val="4"/>
+                    </w:rPr>
+                  </w:pPr>
+                </w:p>
+              </w:tc>
+              <w:tc>
+                <w:tcPr>
+                  <w:tcW w:w="5755" w:type="dxa"/>
+                  <w:tcBorders>
+                    <w:top w:val="nil"/>
+                    <w:left w:val="nil"/>
+                    <w:bottom w:val="nil"/>
+                    <w:right w:val="nil"/>
+                  </w:tcBorders>
+                </w:tcPr>
+                <w:p>
+                  <w:pPr>
+                    <w:rPr>
+                      <w:sz w:val="4"/>
+                      <w:szCs w:val="4"/>
+                    </w:rPr>
+                  </w:pPr>
+                  <w:r>
+                    <w:rPr>
+                      <w:rFonts w:ascii="Frutiger LT Std 57 Cn" w:hAnsi="Frutiger LT Std 57 Cn"/>
+                      <w:b/>
+                      <w:noProof/>
+                      <w:color w:val="250858"/>
+                      <w:sz w:val="60"/>
+                      <w:szCs w:val="60"/>
+                    </w:rPr>
+                    <w:t xml:space="preserve">               L3</w:t>
+                  </w:r>
+                </w:p>
+              </w:tc>
+            </w:tr>
+          </w:tbl>
+          <w:p>
+            <w:r>
+              <w:rPr>
+                <w:rFonts w:ascii="Frutiger LT Std 57 Cn" w:hAnsi="Frutiger LT Std 57 Cn"/>
+                <w:b/>
                 <w:noProof/>
                 <w:color w:val="250858"/>
-                <w:sz w:val="88"/>
-                <w:szCs w:val="88"/>
+                <w:sz w:val="80"/>
+                <w:szCs w:val="80"/>
+              </w:rPr>
+              <w:drawing>
+                <wp:anchor distT="0" distB="0" distL="114300" distR="114300" simplePos="0" relativeHeight="251658240" behindDoc="1" locked="0" layoutInCell="1" allowOverlap="1" wp14:editId="28C4AEB4" wp14:anchorId="238E64FB">
+                  <wp:simplePos x="0" y="0"/>
+                  <wp:positionH relativeFrom="column">
+                    <wp:posOffset>-2969</wp:posOffset>
+                  </wp:positionH>
+                  <wp:positionV relativeFrom="paragraph">
+                    <wp:posOffset>11875</wp:posOffset>
+                  </wp:positionV>
+                  <wp:extent cx="5495544" cy="1691640"/>
+                  <wp:effectExtent l="0" t="0" r="0" b="0"/>
+                  <wp:wrapNone/>
+                  <wp:docPr id="5" name="Picture 5"/>
+                  <wp:cNvGraphicFramePr>
+                    <a:graphicFrameLocks xmlns:a="http://schemas.openxmlformats.org/drawingml/2006/main" noChangeAspect="1"/>
+                  </wp:cNvGraphicFramePr>
+                  <a:graphic xmlns:a="http://schemas.openxmlformats.org/drawingml/2006/main">
+                    <a:graphicData uri="http://schemas.openxmlformats.org/drawingml/2006/picture">
+                      <pic:pic xmlns:pic="http://schemas.openxmlformats.org/drawingml/2006/picture">
+                        <pic:nvPicPr>
+                          <pic:cNvPr id="0" name="COB_BEC_Cubicle Sign Template-4.png"/>
+                          <pic:cNvPicPr/>
+                        </pic:nvPicPr>
+                        <pic:blipFill>
+                          <a:blip r:embed="rId5" cstate="print">
+                            <a:extLst>
+                              <a:ext uri="{28A0092B-C50C-407E-A947-70E740481C1C}">
+                                <a14:useLocalDpi xmlns:a14="http://schemas.microsoft.com/office/drawing/2010/main" val="0"/>
+                              </a:ext>
+                            </a:extLst>
+                          </a:blip>
+                          <a:stretch>
+                            <a:fillRect/>
+                          </a:stretch>
+                        </pic:blipFill>
+                        <pic:spPr>
+                          <a:xfrm>
+                            <a:off x="0" y="0"/>
+                            <a:ext cx="5495544" cy="1691640"/>
+                          </a:xfrm>
+                          <a:prstGeom prst="rect">
+                            <a:avLst/>
+                          </a:prstGeom>
+                        </pic:spPr>
+                      </pic:pic>
+                    </a:graphicData>
+                  </a:graphic>
+                  <wp14:sizeRelH relativeFrom="page">
+                    <wp14:pctWidth>0</wp14:pctWidth>
+                  </wp14:sizeRelH>
+                  <wp14:sizeRelV relativeFrom="page">
+                    <wp14:pctHeight>0</wp14:pctHeight>
+                  </wp14:sizeRelV>
+                </wp:anchor>
+              </w:drawing>
+            </w:r>
+          </w:p>
+        </w:tc>
+      </w:tr>
+      <w:tr>
+        <w:trPr>
+          <w:trHeight w:val="2736" w:hRule="exact"/>
+        </w:trPr>
+        <w:tc>
+          <w:tcPr>
+            <w:tcW w:w="8640" w:type="dxa"/>
+            <w:vAlign w:val="center"/>
+          </w:tcPr>
+          <w:tbl>
+            <w:tblPr>
+              <w:tblStyle w:val="TableGrid"/>
+              <w:tblpPr w:leftFromText="180" w:rightFromText="180" w:vertAnchor="text" w:horzAnchor="margin" w:tblpY="203"/>
+              <w:tblOverlap w:val="never"/>
+              <w:tblW w:w="11510" w:type="dxa"/>
+              <w:tblLayout w:type="fixed"/>
+              <w:tblLook w:val="04A0" w:firstRow="1" w:lastRow="0" w:firstColumn="1" w:lastColumn="0" w:noHBand="0" w:noVBand="1"/>
+            </w:tblPr>
+            <w:tblGrid>
+              <w:gridCol w:w="5755"/>
+              <w:gridCol w:w="5755"/>
+            </w:tblGrid>
+            <w:tr>
+              <w:tc>
+                <w:tcPr>
+                  <w:tcW w:w="5755" w:type="dxa"/>
+                  <w:tcBorders>
+                    <w:top w:val="nil"/>
+                    <w:left w:val="nil"/>
+                    <w:bottom w:val="nil"/>
+                    <w:right w:val="nil"/>
+                  </w:tcBorders>
+                </w:tcPr>
+                <w:p>
+                  <w:pPr>
+                    <w:pStyle w:val="BasicParagraph"/>
+                    <w:rPr>
+                      <w:rFonts w:ascii="Frutiger LT Std 57 Cn" w:hAnsi="Frutiger LT Std 57 Cn" w:cstheme="minorBidi"/>
+                      <w:b/>
+                      <w:noProof/>
+                      <w:color w:val="250858"/>
+                      <w:sz w:val="60"/>
+                      <w:szCs w:val="60"/>
+                    </w:rPr>
+                  </w:pPr>
+                  <w:r>
+                    <w:rPr>
+                      <w:rFonts w:ascii="Frutiger LT Std 57 Cn" w:hAnsi="Frutiger LT Std 57 Cn" w:cstheme="minorBidi"/>
+                      <w:b/>
+                      <w:noProof/>
+                      <w:color w:val="250858"/>
+                      <w:sz w:val="60"/>
+                      <w:szCs w:val="60"/>
+                    </w:rPr>
+                    <w:t>First4 Last4</w:t>
+                  </w:r>
+                  <w:r>
+                    <w:rPr>
+                      <w:rFonts w:ascii="Frutiger LT Std 57 Cn" w:hAnsi="Frutiger LT Std 57 Cn" w:cstheme="minorBidi"/>
+                      <w:b/>
+                      <w:noProof/>
+                      <w:color w:val="250858"/>
+                      <w:sz w:val="60"/>
+                      <w:szCs w:val="60"/>
+                    </w:rPr>
+                    <w:tab/>
+                  </w:r>
+                  <w:r>
+                    <w:rPr>
+                      <w:rFonts w:ascii="Frutiger LT Std 57 Cn" w:hAnsi="Frutiger LT Std 57 Cn" w:cstheme="minorBidi"/>
+                      <w:b/>
+                      <w:noProof/>
+                      <w:color w:val="250858"/>
+                      <w:sz w:val="60"/>
+                      <w:szCs w:val="60"/>
+                    </w:rPr>
+                    <w:tab/>
+                  </w:r>
+                </w:p>
+                <w:p>
+                  <w:pPr>
+                    <w:rPr>
+                      <w:rFonts w:ascii="Frutiger LT Std 45 Light" w:hAnsi="Frutiger LT Std 45 Light"/>
+                      <w:sz w:val="18"/>
+                    </w:rPr>
+                  </w:pPr>
+                  <w:r>
+                    <w:rPr>
+                      <w:rFonts w:ascii="Frutiger LT Std 45 Light" w:hAnsi="Frutiger LT Std 45 Light" w:cs="Frutiger LT Std 45 Light"/>
+                      <w:color w:val="260859"/>
+                      <w:sz w:val="40"/>
+                      <w:szCs w:val="48"/>
+                    </w:rPr>
+                    <w:t>Title4</w:t>
+                  </w:r>
+                  <w:r>
+                    <w:rPr>
+                      <w:rFonts w:ascii="Frutiger LT Std 45 Light" w:hAnsi="Frutiger LT Std 45 Light" w:cs="Frutiger LT Std 45 Light"/>
+                      <w:color w:val="260859"/>
+                      <w:sz w:val="40"/>
+                      <w:szCs w:val="48"/>
+                    </w:rPr>
+                    <w:br/>
+                    <w:t xml:space="preserve">Department of Accounting </w:t>
+                  </w:r>
+                </w:p>
+                <w:p>
+                  <w:pPr>
+                    <w:rPr>
+                      <w:sz w:val="4"/>
+                      <w:szCs w:val="4"/>
+                    </w:rPr>
+                  </w:pPr>
+                </w:p>
+              </w:tc>
+              <w:tc>
+                <w:tcPr>
+                  <w:tcW w:w="5755" w:type="dxa"/>
+                  <w:tcBorders>
+                    <w:top w:val="nil"/>
+                    <w:left w:val="nil"/>
+                    <w:bottom w:val="nil"/>
+                    <w:right w:val="nil"/>
+                  </w:tcBorders>
+                </w:tcPr>
+                <w:p>
+                  <w:pPr>
+                    <w:rPr>
+                      <w:sz w:val="4"/>
+                      <w:szCs w:val="4"/>
+                    </w:rPr>
+                  </w:pPr>
+                  <w:r>
+                    <w:rPr>
+                      <w:rFonts w:ascii="Frutiger LT Std 57 Cn" w:hAnsi="Frutiger LT Std 57 Cn"/>
+                      <w:b/>
+                      <w:noProof/>
+                      <w:color w:val="250858"/>
+                      <w:sz w:val="60"/>
+                      <w:szCs w:val="60"/>
+                    </w:rPr>
+                    <w:t xml:space="preserve">               L4</w:t>
+                  </w:r>
+                </w:p>
+              </w:tc>
+            </w:tr>
+          </w:tbl>
+          <w:p>
+            <w:pPr>
+              <w:rPr>
+                <w:rFonts w:ascii="Frutiger LT Std 57 Cn" w:hAnsi="Frutiger LT Std 57 Cn"/>
+                <w:b/>
+                <w:color w:val="250858"/>
+                <w:sz w:val="56"/>
+                <w:szCs w:val="60"/>
               </w:rPr>
             </w:pPr>
             <w:r>
@@ -164,19 +929,453 @@
                 <w:b/>
                 <w:noProof/>
                 <w:color w:val="250858"/>
-                <w:sz w:val="48"/>
-                <w:szCs w:val="56"/>
+                <w:sz w:val="80"/>
+                <w:szCs w:val="80"/>
               </w:rPr>
-              <w:t>Department of Accounting</w:t>
+              <w:drawing>
+                <wp:anchor distT="0" distB="0" distL="114300" distR="114300" simplePos="0" relativeHeight="251662336" behindDoc="1" locked="0" layoutInCell="1" allowOverlap="1" wp14:editId="6857B84F" wp14:anchorId="3DB986ED">
+                  <wp:simplePos x="0" y="0"/>
+                  <wp:positionH relativeFrom="column">
+                    <wp:posOffset>5316</wp:posOffset>
+                  </wp:positionH>
+                  <wp:positionV relativeFrom="paragraph">
+                    <wp:posOffset>7974</wp:posOffset>
+                  </wp:positionV>
+                  <wp:extent cx="5495544" cy="1691640"/>
+                  <wp:effectExtent l="0" t="0" r="0" b="0"/>
+                  <wp:wrapNone/>
+                  <wp:docPr id="6" name="Picture 6"/>
+                  <wp:cNvGraphicFramePr>
+                    <a:graphicFrameLocks xmlns:a="http://schemas.openxmlformats.org/drawingml/2006/main" noChangeAspect="1"/>
+                  </wp:cNvGraphicFramePr>
+                  <a:graphic xmlns:a="http://schemas.openxmlformats.org/drawingml/2006/main">
+                    <a:graphicData uri="http://schemas.openxmlformats.org/drawingml/2006/picture">
+                      <pic:pic xmlns:pic="http://schemas.openxmlformats.org/drawingml/2006/picture">
+                        <pic:nvPicPr>
+                          <pic:cNvPr id="0" name="COB_BEC_Cubicle Sign Template-4.png"/>
+                          <pic:cNvPicPr/>
+                        </pic:nvPicPr>
+                        <pic:blipFill>
+                          <a:blip r:embed="rId5" cstate="print">
+                            <a:extLst>
+                              <a:ext uri="{28A0092B-C50C-407E-A947-70E740481C1C}">
+                                <a14:useLocalDpi xmlns:a14="http://schemas.microsoft.com/office/drawing/2010/main" val="0"/>
+                              </a:ext>
+                            </a:extLst>
+                          </a:blip>
+                          <a:stretch>
+                            <a:fillRect/>
+                          </a:stretch>
+                        </pic:blipFill>
+                        <pic:spPr>
+                          <a:xfrm>
+                            <a:off x="0" y="0"/>
+                            <a:ext cx="5495544" cy="1691640"/>
+                          </a:xfrm>
+                          <a:prstGeom prst="rect">
+                            <a:avLst/>
+                          </a:prstGeom>
+                        </pic:spPr>
+                      </pic:pic>
+                    </a:graphicData>
+                  </a:graphic>
+                  <wp14:sizeRelH relativeFrom="page">
+                    <wp14:pctWidth>0</wp14:pctWidth>
+                  </wp14:sizeRelH>
+                  <wp14:sizeRelV relativeFrom="page">
+                    <wp14:pctHeight>0</wp14:pctHeight>
+                  </wp14:sizeRelV>
+                </wp:anchor>
+              </w:drawing>
+            </w:r>
+          </w:p>
+        </w:tc>
+      </w:tr>
+      <w:tr>
+        <w:trPr>
+          <w:trHeight w:val="2736" w:hRule="exact"/>
+        </w:trPr>
+        <w:tc>
+          <w:tcPr>
+            <w:tcW w:w="8640" w:type="dxa"/>
+            <w:vAlign w:val="center"/>
+          </w:tcPr>
+          <w:p/>
+          <w:tbl>
+            <w:tblPr>
+              <w:tblStyle w:val="TableGrid"/>
+              <w:tblpPr w:leftFromText="180" w:rightFromText="180" w:vertAnchor="text" w:horzAnchor="margin" w:tblpY="134"/>
+              <w:tblOverlap w:val="never"/>
+              <w:tblW w:w="11510" w:type="dxa"/>
+              <w:tblLayout w:type="fixed"/>
+              <w:tblLook w:val="04A0" w:firstRow="1" w:lastRow="0" w:firstColumn="1" w:lastColumn="0" w:noHBand="0" w:noVBand="1"/>
+            </w:tblPr>
+            <w:tblGrid>
+              <w:gridCol w:w="5755"/>
+              <w:gridCol w:w="5755"/>
+            </w:tblGrid>
+            <w:tr>
+              <w:tc>
+                <w:tcPr>
+                  <w:tcW w:w="5755" w:type="dxa"/>
+                  <w:tcBorders>
+                    <w:top w:val="nil"/>
+                    <w:left w:val="nil"/>
+                    <w:bottom w:val="nil"/>
+                    <w:right w:val="nil"/>
+                  </w:tcBorders>
+                </w:tcPr>
+                <w:p>
+                  <w:pPr>
+                    <w:pStyle w:val="BasicParagraph"/>
+                    <w:rPr>
+                      <w:rFonts w:ascii="Frutiger LT Std 57 Cn" w:hAnsi="Frutiger LT Std 57 Cn" w:cstheme="minorBidi"/>
+                      <w:b/>
+                      <w:noProof/>
+                      <w:color w:val="250858"/>
+                      <w:sz w:val="60"/>
+                      <w:szCs w:val="60"/>
+                    </w:rPr>
+                  </w:pPr>
+                  <w:r>
+                    <w:rPr>
+                      <w:rFonts w:ascii="Frutiger LT Std 57 Cn" w:hAnsi="Frutiger LT Std 57 Cn" w:cstheme="minorBidi"/>
+                      <w:b/>
+                      <w:noProof/>
+                      <w:color w:val="250858"/>
+                      <w:sz w:val="60"/>
+                      <w:szCs w:val="60"/>
+                    </w:rPr>
+                    <w:t>First5 Last5</w:t>
+                  </w:r>
+                  <w:r>
+                    <w:rPr>
+                      <w:rFonts w:ascii="Frutiger LT Std 57 Cn" w:hAnsi="Frutiger LT Std 57 Cn" w:cstheme="minorBidi"/>
+                      <w:b/>
+                      <w:noProof/>
+                      <w:color w:val="250858"/>
+                      <w:sz w:val="60"/>
+                      <w:szCs w:val="60"/>
+                    </w:rPr>
+                    <w:tab/>
+                  </w:r>
+                  <w:r>
+                    <w:rPr>
+                      <w:rFonts w:ascii="Frutiger LT Std 57 Cn" w:hAnsi="Frutiger LT Std 57 Cn" w:cstheme="minorBidi"/>
+                      <w:b/>
+                      <w:noProof/>
+                      <w:color w:val="250858"/>
+                      <w:sz w:val="60"/>
+                      <w:szCs w:val="60"/>
+                    </w:rPr>
+                    <w:tab/>
+                  </w:r>
+                </w:p>
+                <w:p>
+                  <w:pPr>
+                    <w:rPr>
+                      <w:rFonts w:ascii="Frutiger LT Std 45 Light" w:hAnsi="Frutiger LT Std 45 Light"/>
+                      <w:sz w:val="18"/>
+                    </w:rPr>
+                  </w:pPr>
+                  <w:r>
+                    <w:rPr>
+                      <w:rFonts w:ascii="Frutiger LT Std 45 Light" w:hAnsi="Frutiger LT Std 45 Light" w:cs="Frutiger LT Std 45 Light"/>
+                      <w:color w:val="260859"/>
+                      <w:sz w:val="40"/>
+                      <w:szCs w:val="48"/>
+                    </w:rPr>
+                    <w:t>Title5</w:t>
+                  </w:r>
+                  <w:r>
+                    <w:rPr>
+                      <w:rFonts w:ascii="Frutiger LT Std 45 Light" w:hAnsi="Frutiger LT Std 45 Light" w:cs="Frutiger LT Std 45 Light"/>
+                      <w:color w:val="260859"/>
+                      <w:sz w:val="40"/>
+                      <w:szCs w:val="48"/>
+                    </w:rPr>
+                    <w:br/>
+                    <w:t xml:space="preserve">Department of Accounting </w:t>
+                  </w:r>
+                </w:p>
+                <w:p>
+                  <w:pPr>
+                    <w:rPr>
+                      <w:sz w:val="4"/>
+                      <w:szCs w:val="4"/>
+                    </w:rPr>
+                  </w:pPr>
+                </w:p>
+              </w:tc>
+              <w:tc>
+                <w:tcPr>
+                  <w:tcW w:w="5755" w:type="dxa"/>
+                  <w:tcBorders>
+                    <w:top w:val="nil"/>
+                    <w:left w:val="nil"/>
+                    <w:bottom w:val="nil"/>
+                    <w:right w:val="nil"/>
+                  </w:tcBorders>
+                </w:tcPr>
+                <w:p>
+                  <w:pPr>
+                    <w:rPr>
+                      <w:sz w:val="4"/>
+                      <w:szCs w:val="4"/>
+                    </w:rPr>
+                  </w:pPr>
+                  <w:r>
+                    <w:rPr>
+                      <w:rFonts w:ascii="Frutiger LT Std 57 Cn" w:hAnsi="Frutiger LT Std 57 Cn"/>
+                      <w:b/>
+                      <w:noProof/>
+                      <w:color w:val="250858"/>
+                      <w:sz w:val="60"/>
+                      <w:szCs w:val="60"/>
+                    </w:rPr>
+                    <w:t xml:space="preserve">               L5</w:t>
+                  </w:r>
+                </w:p>
+              </w:tc>
+            </w:tr>
+          </w:tbl>
+          <w:p>
+            <w:r>
+              <w:rPr>
+                <w:rFonts w:ascii="Frutiger LT Std 57 Cn" w:hAnsi="Frutiger LT Std 57 Cn"/>
+                <w:b/>
+                <w:noProof/>
+                <w:color w:val="250858"/>
+                <w:sz w:val="80"/>
+                <w:szCs w:val="80"/>
+              </w:rPr>
+              <w:drawing>
+                <wp:anchor distT="0" distB="0" distL="114300" distR="114300" simplePos="0" relativeHeight="251661312" behindDoc="1" locked="0" layoutInCell="1" allowOverlap="1" wp14:editId="1860803C" wp14:anchorId="4FF71AE6">
+                  <wp:simplePos x="0" y="0"/>
+                  <wp:positionH relativeFrom="column">
+                    <wp:posOffset>5316</wp:posOffset>
+                  </wp:positionH>
+                  <wp:positionV relativeFrom="paragraph">
+                    <wp:posOffset>15949</wp:posOffset>
+                  </wp:positionV>
+                  <wp:extent cx="5495544" cy="1691640"/>
+                  <wp:effectExtent l="0" t="0" r="0" b="0"/>
+                  <wp:wrapNone/>
+                  <wp:docPr id="7" name="Picture 7"/>
+                  <wp:cNvGraphicFramePr>
+                    <a:graphicFrameLocks xmlns:a="http://schemas.openxmlformats.org/drawingml/2006/main" noChangeAspect="1"/>
+                  </wp:cNvGraphicFramePr>
+                  <a:graphic xmlns:a="http://schemas.openxmlformats.org/drawingml/2006/main">
+                    <a:graphicData uri="http://schemas.openxmlformats.org/drawingml/2006/picture">
+                      <pic:pic xmlns:pic="http://schemas.openxmlformats.org/drawingml/2006/picture">
+                        <pic:nvPicPr>
+                          <pic:cNvPr id="0" name="COB_BEC_Cubicle Sign Template-4.png"/>
+                          <pic:cNvPicPr/>
+                        </pic:nvPicPr>
+                        <pic:blipFill>
+                          <a:blip r:embed="rId5" cstate="print">
+                            <a:extLst>
+                              <a:ext uri="{28A0092B-C50C-407E-A947-70E740481C1C}">
+                                <a14:useLocalDpi xmlns:a14="http://schemas.microsoft.com/office/drawing/2010/main" val="0"/>
+                              </a:ext>
+                            </a:extLst>
+                          </a:blip>
+                          <a:stretch>
+                            <a:fillRect/>
+                          </a:stretch>
+                        </pic:blipFill>
+                        <pic:spPr>
+                          <a:xfrm>
+                            <a:off x="0" y="0"/>
+                            <a:ext cx="5495544" cy="1691640"/>
+                          </a:xfrm>
+                          <a:prstGeom prst="rect">
+                            <a:avLst/>
+                          </a:prstGeom>
+                        </pic:spPr>
+                      </pic:pic>
+                    </a:graphicData>
+                  </a:graphic>
+                  <wp14:sizeRelH relativeFrom="page">
+                    <wp14:pctWidth>0</wp14:pctWidth>
+                  </wp14:sizeRelH>
+                  <wp14:sizeRelV relativeFrom="page">
+                    <wp14:pctHeight>0</wp14:pctHeight>
+                  </wp14:sizeRelV>
+                </wp:anchor>
+              </w:drawing>
             </w:r>
           </w:p>
         </w:tc>
       </w:tr>
     </w:tbl>
-    <w:p/>
+    <w:p>
+      <w:r>
+        <w:rPr>
+          <w:noProof/>
+        </w:rPr>
+        <mc:AlternateContent>
+          <mc:Choice Requires="wps">
+            <w:drawing>
+              <wp:anchor distT="0" distB="0" distL="114300" distR="114300" simplePos="0" relativeHeight="251663360" behindDoc="0" locked="0" layoutInCell="1" allowOverlap="1" wp14:editId="2EC81D0F" wp14:anchorId="2150AB4B">
+                <wp:simplePos x="0" y="0"/>
+                <wp:positionH relativeFrom="column">
+                  <wp:posOffset>2162175</wp:posOffset>
+                </wp:positionH>
+                <wp:positionV relativeFrom="paragraph">
+                  <wp:posOffset>189866</wp:posOffset>
+                </wp:positionV>
+                <wp:extent cx="3438525" cy="457200"/>
+                <wp:effectExtent l="0" t="0" r="28575" b="19050"/>
+                <wp:wrapNone/>
+                <wp:docPr id="3" name="Text Box 3"/>
+                <wp:cNvGraphicFramePr/>
+                <a:graphic xmlns:a="http://schemas.openxmlformats.org/drawingml/2006/main">
+                  <a:graphicData uri="http://schemas.microsoft.com/office/word/2010/wordprocessingShape">
+                    <wps:wsp>
+                      <wps:cNvSpPr txBox="1"/>
+                      <wps:spPr>
+                        <a:xfrm>
+                          <a:off x="0" y="0"/>
+                          <a:ext cx="3438525" cy="457200"/>
+                        </a:xfrm>
+                        <a:prstGeom prst="rect">
+                          <a:avLst/>
+                        </a:prstGeom>
+                        <a:solidFill>
+                          <a:schemeClr val="lt1"/>
+                        </a:solidFill>
+                        <a:ln w="6350">
+                          <a:solidFill>
+                            <a:prstClr val="black"/>
+                          </a:solidFill>
+                        </a:ln>
+                        <a:effectLst/>
+                      </wps:spPr>
+                      <wps:style>
+                        <a:lnRef idx="0">
+                          <a:schemeClr val="accent1"/>
+                        </a:lnRef>
+                        <a:fillRef idx="0">
+                          <a:schemeClr val="accent1"/>
+                        </a:fillRef>
+                        <a:effectRef idx="0">
+                          <a:schemeClr val="accent1"/>
+                        </a:effectRef>
+                        <a:fontRef idx="minor">
+                          <a:schemeClr val="dk1"/>
+                        </a:fontRef>
+                      </wps:style>
+                      <wps:txbx>
+                        <w:txbxContent>
+                          <w:p>
+                            <w:pPr>
+                              <w:spacing w:after="0" w:line="240" w:lineRule="auto"/>
+                              <w:jc w:val="center"/>
+                              <w:rPr>
+                                <w:b/>
+                                <w:color w:val="FF0000"/>
+                              </w:rPr>
+                            </w:pPr>
+                            <w:r>
+                              <w:rPr>
+                                <w:b/>
+                                <w:color w:val="FF0000"/>
+                              </w:rPr>
+                              <w:t>NOTE TO EDITOR:</w:t>
+                            </w:r>
+                          </w:p>
+                          <w:p>
+                            <w:pPr>
+                              <w:spacing w:after="0" w:line="240" w:lineRule="auto"/>
+                              <w:jc w:val="center"/>
+                              <w:rPr>
+                                <w:b/>
+                                <w:color w:val="FF0000"/>
+                              </w:rPr>
+                            </w:pPr>
+                            <w:r>
+                              <w:rPr>
+                                <w:b/>
+                                <w:color w:val="FF0000"/>
+                              </w:rPr>
+                              <w:t>Cubicle lettering can be edited or deleted as needed.</w:t>
+                            </w:r>
+                          </w:p>
+                        </w:txbxContent>
+                      </wps:txbx>
+                      <wps:bodyPr rot="0" spcFirstLastPara="0" vertOverflow="overflow" horzOverflow="overflow" vert="horz" wrap="square" lIns="91440" tIns="45720" rIns="91440" bIns="45720" numCol="1" spcCol="0" rtlCol="0" fromWordArt="0" anchor="t" anchorCtr="0" forceAA="0" compatLnSpc="1">
+                        <a:prstTxWarp prst="textNoShape">
+                          <a:avLst/>
+                        </a:prstTxWarp>
+                        <a:noAutofit/>
+                      </wps:bodyPr>
+                    </wps:wsp>
+                  </a:graphicData>
+                </a:graphic>
+                <wp14:sizeRelH relativeFrom="margin">
+                  <wp14:pctWidth>0</wp14:pctWidth>
+                </wp14:sizeRelH>
+                <wp14:sizeRelV relativeFrom="margin">
+                  <wp14:pctHeight>0</wp14:pctHeight>
+                </wp14:sizeRelV>
+              </wp:anchor>
+            </w:drawing>
+          </mc:Choice>
+          <mc:Fallback>
+            <w:pict>
+              <v:shapetype id="_x0000_t202" coordsize="21600,21600" o:spt="202" path="m,l,21600r21600,l21600,xe" w14:anchorId="2150AB4B">
+                <v:stroke joinstyle="miter"/>
+                <v:path gradientshapeok="t" o:connecttype="rect"/>
+              </v:shapetype>
+              <v:shape id="Text Box 3" style="position:absolute;margin-left:170.25pt;margin-top:14.95pt;width:270.75pt;height:36pt;z-index:251663360;visibility:visible;mso-wrap-style:square;mso-width-percent:0;mso-height-percent:0;mso-wrap-distance-left:9pt;mso-wrap-distance-top:0;mso-wrap-distance-right:9pt;mso-wrap-distance-bottom:0;mso-position-horizontal:absolute;mso-position-horizontal-relative:text;mso-position-vertical:absolute;mso-position-vertical-relative:text;mso-width-percent:0;mso-height-percent:0;mso-width-relative:margin;mso-height-relative:margin;v-text-anchor:top" o:spid="_x0000_s1026" fillcolor="white [3201]" strokeweight=".5pt" type="#_x0000_t202" o:gfxdata="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">
+                <v:textbox>
+                  <w:txbxContent>
+                    <w:p>
+                      <w:pPr>
+                        <w:spacing w:after="0" w:line="240" w:lineRule="auto"/>
+                        <w:jc w:val="center"/>
+                        <w:rPr>
+                          <w:b/>
+                          <w:color w:val="FF0000"/>
+                        </w:rPr>
+                      </w:pPr>
+                      <w:r>
+                        <w:rPr>
+                          <w:b/>
+                          <w:color w:val="FF0000"/>
+                        </w:rPr>
+                        <w:t>NOTE TO EDITOR:</w:t>
+                      </w:r>
+                    </w:p>
+                    <w:p>
+                      <w:pPr>
+                        <w:spacing w:after="0" w:line="240" w:lineRule="auto"/>
+                        <w:jc w:val="center"/>
+                        <w:rPr>
+                          <w:b/>
+                          <w:color w:val="FF0000"/>
+                        </w:rPr>
+                      </w:pPr>
+                      <w:r>
+                        <w:rPr>
+                          <w:b/>
+                          <w:color w:val="FF0000"/>
+                        </w:rPr>
+                        <w:t>Cubicle lettering can be edited or deleted as needed.</w:t>
+                      </w:r>
+                    </w:p>
+                  </w:txbxContent>
+                </v:textbox>
+              </v:shape>
+            </w:pict>
+          </mc:Fallback>
+        </mc:AlternateContent>
+      </w:r>
+    </w:p>
     <w:sectPr>
       <w:pgSz w:w="12240" w:h="15840"/>
-      <w:pgMar w:top="1440" w:right="1440" w:bottom="1440" w:left="1440" w:header="720" w:footer="720" w:gutter="0"/>
+      <w:pgMar w:top="0" w:right="360" w:bottom="360" w:left="360" w:header="720" w:footer="720" w:gutter="0"/>
       <w:cols w:space="720"/>
       <w:docGrid w:linePitch="360"/>
     </w:sectPr>
@@ -582,7 +1781,7 @@
   <w:style w:type="paragraph" w:default="1" w:styleId="Normal">
     <w:name w:val="Normal"/>
     <w:qFormat/>
-    <w:rsid w:val="00422D2A"/>
+    <w:rsid w:val="0079301D"/>
   </w:style>
   <w:style w:type="character" w:default="1" w:styleId="DefaultParagraphFont">
     <w:name w:val="Default Paragraph Font"/>
@@ -615,7 +1814,7 @@
     <w:name w:val="Table Grid"/>
     <w:basedOn w:val="TableNormal"/>
     <w:uiPriority w:val="59"/>
-    <w:rsid w:val="00F11B87"/>
+    <w:rsid w:val="000A32E7"/>
     <w:pPr>
       <w:spacing w:after="0" w:line="240" w:lineRule="auto"/>
     </w:pPr>
@@ -629,6 +1828,25 @@
         <w:insideV w:val="single" w:sz="4" w:space="0" w:color="auto"/>
       </w:tblBorders>
     </w:tblPr>
+  </w:style>
+  <w:style w:type="paragraph" w:customStyle="1" w:styleId="BasicParagraph">
+    <w:name w:val="[Basic Paragraph]"/>
+    <w:basedOn w:val="Normal"/>
+    <w:uiPriority w:val="99"/>
+    <w:rsid w:val="00965DE9"/>
+    <w:pPr>
+      <w:autoSpaceDE w:val="0"/>
+      <w:autoSpaceDN w:val="0"/>
+      <w:adjustRightInd w:val="0"/>
+      <w:spacing w:after="0" w:line="288" w:lineRule="auto"/>
+      <w:textAlignment w:val="center"/>
+    </w:pPr>
+    <w:rPr>
+      <w:rFonts w:ascii="Times Regular" w:hAnsi="Times Regular" w:cs="Times Regular"/>
+      <w:color w:val="000000"/>
+      <w:sz w:val="24"/>
+      <w:szCs w:val="24"/>
+    </w:rPr>
   </w:style>
 </w:styles>
 </file>
@@ -916,4 +2134,16 @@
   <a:objectDefaults/>
   <a:extraClrSchemeLst/>
 </a:theme>
+</file>
+
+<file path=customXml/item1.xml><?xml version="1.0" encoding="utf-8"?>
+<b:Sources xmlns:b="http://schemas.openxmlformats.org/officeDocument/2006/bibliography" xmlns="http://schemas.openxmlformats.org/officeDocument/2006/bibliography" SelectedStyle="\APA.XSL" StyleName="APA"/>
+</file>
+
+<file path=customXml/itemProps11.xml><?xml version="1.0" encoding="utf-8"?>
+<ds:datastoreItem xmlns:ds="http://schemas.openxmlformats.org/officeDocument/2006/customXml" ds:itemID="{7638B0EB-FBAB-47B0-B95A-7DB2FF06962C}">
+  <ds:schemaRefs>
+    <ds:schemaRef ds:uri="http://schemas.openxmlformats.org/officeDocument/2006/bibliography"/>
+  </ds:schemaRefs>
+</ds:datastoreItem>
 </file>
</xml_diff>

<commit_message>
fixed submit button for office
</commit_message>
<xml_diff>
--- a/DoorSign/wwwroot/templates/test2.docx
+++ b/DoorSign/wwwroot/templates/test2.docx
@@ -2,202 +2,17 @@
 <file path=word/document.xml><?xml version="1.0" encoding="utf-8"?>
 <w:document xmlns:a="http://schemas.openxmlformats.org/drawingml/2006/main" xmlns:pic="http://schemas.openxmlformats.org/drawingml/2006/picture" xmlns:a14="http://schemas.microsoft.com/office/drawing/2010/main" xmlns:wpc="http://schemas.microsoft.com/office/word/2010/wordprocessingCanvas" xmlns:cx="http://schemas.microsoft.com/office/drawing/2014/chartex" xmlns:cx1="http://schemas.microsoft.com/office/drawing/2015/9/8/chartex" xmlns:cx2="http://schemas.microsoft.com/office/drawing/2015/10/21/chartex" xmlns:cx3="http://schemas.microsoft.com/office/drawing/2016/5/9/chartex" xmlns:cx4="http://schemas.microsoft.com/office/drawing/2016/5/10/chartex" xmlns:cx5="http://schemas.microsoft.com/office/drawing/2016/5/11/chartex" xmlns:cx6="http://schemas.microsoft.com/office/drawing/2016/5/12/chartex" xmlns:cx7="http://schemas.microsoft.com/office/drawing/2016/5/13/chartex" xmlns:cx8="http://schemas.microsoft.com/office/drawing/2016/5/14/chartex" xmlns:mc="http://schemas.openxmlformats.org/markup-compatibility/2006" xmlns:aink="http://schemas.microsoft.com/office/drawing/2016/ink" xmlns:am3d="http://schemas.microsoft.com/office/drawing/2017/model3d" xmlns:o="urn:schemas-microsoft-com:office:office" xmlns:r="http://schemas.openxmlformats.org/officeDocument/2006/relationships" xmlns:m="http://schemas.openxmlformats.org/officeDocument/2006/math" xmlns:v="urn:schemas-microsoft-com:vml" xmlns:wp14="http://schemas.microsoft.com/office/word/2010/wordprocessingDrawing" xmlns:wp="http://schemas.openxmlformats.org/drawingml/2006/wordprocessingDrawing" xmlns:w10="urn:schemas-microsoft-com:office:word" xmlns:w="http://schemas.openxmlformats.org/wordprocessingml/2006/main" xmlns:w14="http://schemas.microsoft.com/office/word/2010/wordml" xmlns:w15="http://schemas.microsoft.com/office/word/2012/wordml" xmlns:w16cex="http://schemas.microsoft.com/office/word/2018/wordml/cex" xmlns:w16cid="http://schemas.microsoft.com/office/word/2016/wordml/cid" xmlns:w16="http://schemas.microsoft.com/office/word/2018/wordml" xmlns:w16se="http://schemas.microsoft.com/office/word/2015/wordml/symex" xmlns:wpg="http://schemas.microsoft.com/office/word/2010/wordprocessingGroup" xmlns:wpi="http://schemas.microsoft.com/office/word/2010/wordprocessingInk" xmlns:wne="http://schemas.microsoft.com/office/word/2006/wordml" xmlns:wps="http://schemas.microsoft.com/office/word/2010/wordprocessingShape" mc:Ignorable="w14 w15 w16se w16cid w16 w16cex wp14">
   <w:body>
-    <w:p/>
-    <w:tbl>
-      <w:tblPr>
-        <w:tblStyle w:val="TableGrid"/>
-        <w:tblpPr w:leftFromText="180" w:rightFromText="180" w:vertAnchor="text" w:horzAnchor="page" w:tblpX="1902" w:tblpY="5035"/>
-        <w:tblW w:w="0" w:type="auto"/>
-        <w:tblLook w:val="04A0" w:firstRow="1" w:lastRow="0" w:firstColumn="1" w:lastColumn="0" w:noHBand="0" w:noVBand="1"/>
-      </w:tblPr>
-      <w:tblGrid>
-        <w:gridCol w:w="9576"/>
-      </w:tblGrid>
-      <w:tr>
-        <w:tc>
-          <w:tcPr>
-            <w:tcW w:w="9576" w:type="dxa"/>
-            <w:tcBorders>
-              <w:top w:val="nil"/>
-              <w:left w:val="nil"/>
-              <w:bottom w:val="nil"/>
-              <w:right w:val="nil"/>
-            </w:tcBorders>
-          </w:tcPr>
-          <w:tbl>
-            <w:tblPr>
-              <w:tblStyle w:val="TableGrid"/>
-              <w:tblpPr w:leftFromText="180" w:rightFromText="180" w:vertAnchor="text" w:horzAnchor="margin" w:tblpY="1"/>
-              <w:tblW w:w="9576" w:type="dxa"/>
-              <w:tblLook w:val="04A0" w:firstRow="1" w:lastRow="0" w:firstColumn="1" w:lastColumn="0" w:noHBand="0" w:noVBand="1"/>
-            </w:tblPr>
-            <w:tblGrid>
-              <w:gridCol w:w="9576"/>
-            </w:tblGrid>
-            <w:tr>
-              <w:tc>
-                <w:tcPr>
-                  <w:tcW w:w="9576" w:type="dxa"/>
-                  <w:tcBorders>
-                    <w:top w:val="nil"/>
-                    <w:left w:val="nil"/>
-                    <w:bottom w:val="nil"/>
-                    <w:right w:val="nil"/>
-                  </w:tcBorders>
-                </w:tcPr>
-                <w:p>
-                  <w:pPr>
-                    <w:rPr>
-                      <w:rFonts w:ascii="Frutiger LT Std 57 Cn" w:hAnsi="Frutiger LT Std 57 Cn"/>
-                      <w:b/>
-                      <w:noProof/>
-                      <w:color w:val="250858"/>
-                      <w:sz w:val="44"/>
-                      <w:szCs w:val="46"/>
-                    </w:rPr>
-                  </w:pPr>
-                  <w:r>
-                    <w:rPr>
-                      <w:rFonts w:ascii="Frutiger LT Std 57 Cn" w:hAnsi="Frutiger LT Std 57 Cn"/>
-                      <w:b/>
-                      <w:noProof/>
-                      <w:color w:val="250858"/>
-                      <w:sz w:val="44"/>
-                      <w:szCs w:val="46"/>
-                    </w:rPr>
-                    <w:t>a b</w:t>
-                  </w:r>
-                </w:p>
-                <w:p>
-                  <w:pPr>
-                    <w:rPr>
-                      <w:rFonts w:ascii="Frutiger LT Std 57 Cn" w:hAnsi="Frutiger LT Std 57 Cn"/>
-                      <w:noProof/>
-                      <w:color w:val="250858"/>
-                      <w:sz w:val="36"/>
-                      <w:szCs w:val="40"/>
-                    </w:rPr>
-                  </w:pPr>
-                  <w:r>
-                    <w:rPr>
-                      <w:rFonts w:ascii="Frutiger LT Std 57 Cn" w:hAnsi="Frutiger LT Std 57 Cn"/>
-                      <w:noProof/>
-                      <w:color w:val="250858"/>
-                      <w:sz w:val="36"/>
-                      <w:szCs w:val="40"/>
-                    </w:rPr>
-                    <w:t>c</w:t>
-                  </w:r>
-                </w:p>
-                <w:p>
-                  <w:pPr>
-                    <w:rPr>
-                      <w:rFonts w:ascii="Frutiger LT Std 57 Cn" w:hAnsi="Frutiger LT Std 57 Cn"/>
-                      <w:b/>
-                      <w:noProof/>
-                      <w:color w:val="250858"/>
-                      <w:sz w:val="44"/>
-                      <w:szCs w:val="46"/>
-                    </w:rPr>
-                  </w:pPr>
-                  <w:r>
-                    <w:rPr>
-                      <w:rFonts w:ascii="Frutiger LT Std 57 Cn" w:hAnsi="Frutiger LT Std 57 Cn"/>
-                      <w:b/>
-                      <w:noProof/>
-                      <w:color w:val="250858"/>
-                      <w:sz w:val="44"/>
-                      <w:szCs w:val="46"/>
-                    </w:rPr>
-                    <w:t>d e</w:t>
-                  </w:r>
-                </w:p>
-                <w:p>
-                  <w:pPr>
-                    <w:rPr>
-                      <w:rFonts w:ascii="Frutiger LT Std 57 Cn" w:hAnsi="Frutiger LT Std 57 Cn"/>
-                      <w:noProof/>
-                      <w:color w:val="250858"/>
-                      <w:sz w:val="36"/>
-                      <w:szCs w:val="40"/>
-                    </w:rPr>
-                  </w:pPr>
-                  <w:r>
-                    <w:rPr>
-                      <w:rFonts w:ascii="Frutiger LT Std 57 Cn" w:hAnsi="Frutiger LT Std 57 Cn"/>
-                      <w:noProof/>
-                      <w:color w:val="250858"/>
-                      <w:sz w:val="36"/>
-                      <w:szCs w:val="40"/>
-                    </w:rPr>
-                    <w:t>f</w:t>
-                  </w:r>
-                </w:p>
-                <w:p>
-                  <w:pPr>
-                    <w:rPr>
-                      <w:rFonts w:ascii="Frutiger LT Std 57 Cn" w:hAnsi="Frutiger LT Std 57 Cn"/>
-                      <w:b/>
-                      <w:noProof/>
-                      <w:color w:val="250858"/>
-                      <w:sz w:val="44"/>
-                      <w:szCs w:val="46"/>
-                    </w:rPr>
-                  </w:pPr>
-                  <w:r>
-                    <w:rPr>
-                      <w:rFonts w:ascii="Frutiger LT Std 57 Cn" w:hAnsi="Frutiger LT Std 57 Cn"/>
-                      <w:b/>
-                      <w:noProof/>
-                      <w:color w:val="250858"/>
-                      <w:sz w:val="44"/>
-                      <w:szCs w:val="46"/>
-                    </w:rPr>
-                    <w:t>g h</w:t>
-                  </w:r>
-                </w:p>
-                <w:p>
-                  <w:pPr>
-                    <w:rPr>
-                      <w:rFonts w:ascii="Frutiger LT Std 57 Cn" w:hAnsi="Frutiger LT Std 57 Cn"/>
-                      <w:noProof/>
-                      <w:color w:val="250858"/>
-                      <w:sz w:val="36"/>
-                      <w:szCs w:val="40"/>
-                    </w:rPr>
-                  </w:pPr>
-                  <w:r>
-                    <w:rPr>
-                      <w:rFonts w:ascii="Frutiger LT Std 57 Cn" w:hAnsi="Frutiger LT Std 57 Cn"/>
-                      <w:noProof/>
-                      <w:color w:val="250858"/>
-                      <w:sz w:val="36"/>
-                      <w:szCs w:val="40"/>
-                    </w:rPr>
-                    <w:t xml:space="preserve">i </w:t>
-                  </w:r>
-                </w:p>
-                <w:p>
-                  <w:r>
-                    <w:rPr>
-                      <w:rFonts w:ascii="Frutiger LT Std 57 Cn" w:hAnsi="Frutiger LT Std 57 Cn"/>
-                      <w:b/>
-                      <w:noProof/>
-                      <w:color w:val="250858"/>
-                      <w:sz w:val="44"/>
-                      <w:szCs w:val="44"/>
-                    </w:rPr>
-                    <w:t>Department of Accounting</w:t>
-                  </w:r>
-                </w:p>
-              </w:tc>
-            </w:tr>
-          </w:tbl>
-          <w:p/>
-        </w:tc>
-      </w:tr>
-    </w:tbl>
     <w:p>
+      <w:pPr>
+        <w:rPr>
+          <w:rFonts w:ascii="Frutiger LT Std 57 Cn" w:hAnsi="Frutiger LT Std 57 Cn"/>
+          <w:b/>
+          <w:noProof/>
+          <w:color w:val="250858"/>
+          <w:sz w:val="88"/>
+          <w:szCs w:val="88"/>
+        </w:rPr>
+      </w:pPr>
       <w:r>
         <w:rPr>
           <w:noProof/>
@@ -209,13 +24,13 @@
           <w:noProof/>
         </w:rPr>
         <w:drawing>
-          <wp:anchor distT="0" distB="0" distL="114300" distR="114300" simplePos="0" relativeHeight="251659264" behindDoc="1" locked="0" layoutInCell="1" allowOverlap="1" wp14:editId="5BD0A1C9" wp14:anchorId="7646E358">
+          <wp:anchor distT="0" distB="0" distL="114300" distR="114300" simplePos="0" relativeHeight="251658752" behindDoc="1" locked="0" layoutInCell="1" allowOverlap="1" wp14:editId="5D5E18BC" wp14:anchorId="79AEA13C">
             <wp:simplePos x="0" y="0"/>
             <wp:positionH relativeFrom="margin">
               <wp:posOffset>152400</wp:posOffset>
             </wp:positionH>
             <wp:positionV relativeFrom="margin">
-              <wp:posOffset>1295400</wp:posOffset>
+              <wp:posOffset>1304925</wp:posOffset>
             </wp:positionV>
             <wp:extent cx="5532120" cy="5532120"/>
             <wp:effectExtent l="0" t="0" r="0" b="0"/>
@@ -264,6 +79,106 @@
           </wp:anchor>
         </w:drawing>
       </w:r>
+    </w:p>
+    <w:tbl>
+      <w:tblPr>
+        <w:tblStyle w:val="TableGrid"/>
+        <w:tblpPr w:leftFromText="180" w:rightFromText="180" w:vertAnchor="text" w:horzAnchor="page" w:tblpX="1963" w:tblpY="4671"/>
+        <w:tblOverlap w:val="never"/>
+        <w:tblW w:w="9576" w:type="dxa"/>
+        <w:tblLook w:val="04A0" w:firstRow="1" w:lastRow="0" w:firstColumn="1" w:lastColumn="0" w:noHBand="0" w:noVBand="1"/>
+      </w:tblPr>
+      <w:tblGrid>
+        <w:gridCol w:w="9576"/>
+      </w:tblGrid>
+      <w:tr>
+        <w:tc>
+          <w:tcPr>
+            <w:tcW w:w="9576" w:type="dxa"/>
+            <w:tcBorders>
+              <w:top w:val="nil"/>
+              <w:left w:val="nil"/>
+              <w:bottom w:val="nil"/>
+              <w:right w:val="nil"/>
+            </w:tcBorders>
+          </w:tcPr>
+          <w:p>
+            <w:pPr>
+              <w:spacing w:line="276" w:lineRule="auto"/>
+              <w:rPr>
+                <w:rFonts w:ascii="Frutiger LT Std 57 Cn" w:hAnsi="Frutiger LT Std 57 Cn"/>
+                <w:b/>
+                <w:color w:val="250858"/>
+                <w:sz w:val="88"/>
+                <w:szCs w:val="88"/>
+              </w:rPr>
+            </w:pPr>
+            <w:r>
+              <w:rPr>
+                <w:rFonts w:ascii="Frutiger LT Std 57 Cn" w:hAnsi="Frutiger LT Std 57 Cn"/>
+                <w:b/>
+                <w:noProof/>
+                <w:color w:val="250858"/>
+                <w:sz w:val="88"/>
+                <w:szCs w:val="88"/>
+              </w:rPr>
+              <w:t>a a</w:t>
+            </w:r>
+          </w:p>
+          <w:p>
+            <w:pPr>
+              <w:spacing w:line="360" w:lineRule="auto"/>
+              <w:rPr>
+                <w:rFonts w:ascii="Frutiger LT Std 57 Cn" w:hAnsi="Frutiger LT Std 57 Cn"/>
+                <w:noProof/>
+                <w:color w:val="250858"/>
+                <w:sz w:val="48"/>
+                <w:szCs w:val="70"/>
+              </w:rPr>
+            </w:pPr>
+            <w:r>
+              <w:rPr>
+                <w:rFonts w:ascii="Frutiger LT Std 57 Cn" w:hAnsi="Frutiger LT Std 57 Cn"/>
+                <w:noProof/>
+                <w:color w:val="250858"/>
+                <w:sz w:val="48"/>
+                <w:szCs w:val="70"/>
+              </w:rPr>
+              <w:t>a</w:t>
+            </w:r>
+          </w:p>
+          <w:p>
+            <w:pPr>
+              <w:rPr>
+                <w:rFonts w:ascii="Frutiger LT Std 57 Cn" w:hAnsi="Frutiger LT Std 57 Cn"/>
+                <w:b/>
+                <w:noProof/>
+                <w:color w:val="250858"/>
+                <w:sz w:val="88"/>
+                <w:szCs w:val="88"/>
+              </w:rPr>
+            </w:pPr>
+            <w:r>
+              <w:rPr>
+                <w:rFonts w:ascii="Frutiger LT Std 57 Cn" w:hAnsi="Frutiger LT Std 57 Cn"/>
+                <w:b/>
+                <w:noProof/>
+                <w:color w:val="250858"/>
+                <w:sz w:val="48"/>
+                <w:szCs w:val="56"/>
+              </w:rPr>
+              <w:t>Department of Accounting</w:t>
+            </w:r>
+          </w:p>
+        </w:tc>
+      </w:tr>
+    </w:tbl>
+    <w:p>
+      <w:proofErr w:type="spellStart"/>
+      <w:r>
+        <w:t>23</w:t>
+      </w:r>
+      <w:proofErr w:type="spellEnd"/>
     </w:p>
     <w:sectPr>
       <w:pgSz w:w="12240" w:h="15840"/>
@@ -706,7 +621,7 @@
     <w:name w:val="Table Grid"/>
     <w:basedOn w:val="TableNormal"/>
     <w:uiPriority w:val="59"/>
-    <w:rsid w:val="00495E89"/>
+    <w:rsid w:val="00F11B87"/>
     <w:pPr>
       <w:spacing w:after="0" w:line="240" w:lineRule="auto"/>
     </w:pPr>

</xml_diff>